<commit_message>
Correção erros e lentidão
</commit_message>
<xml_diff>
--- a/EgenhariaDeRequesitos/Documento Requisitos_template.docx
+++ b/EgenhariaDeRequesitos/Documento Requisitos_template.docx
@@ -461,6 +461,28 @@
           <w:vertAlign w:val="baseline"/>
         </w:rPr>
         <w:t>[2021]</w:t>
+      </w:r>
+    </w:p>
+    <w:p>
+      <w:pPr>
+        <w:pStyle w:val="LOnormal"/>
+        <w:spacing w:lineRule="auto" w:line="360"/>
+        <w:rPr>
+          <w:rFonts w:ascii="Arial" w:hAnsi="Arial"/>
+          <w:position w:val="0"/>
+          <w:sz w:val="20"/>
+          <w:sz w:val="20"/>
+          <w:vertAlign w:val="baseline"/>
+        </w:rPr>
+      </w:pPr>
+      <w:r>
+        <w:rPr>
+          <w:rFonts w:ascii="Arial" w:hAnsi="Arial"/>
+          <w:position w:val="0"/>
+          <w:sz w:val="20"/>
+          <w:sz w:val="20"/>
+          <w:vertAlign w:val="baseline"/>
+        </w:rPr>
       </w:r>
     </w:p>
     <w:p>
@@ -565,6 +587,7 @@
         </w:sectPr>
         <w:pStyle w:val="LOnormal"/>
         <w:spacing w:lineRule="auto" w:line="360"/>
+        <w:jc w:val="right"/>
         <w:rPr>
           <w:rFonts w:ascii="Arial" w:hAnsi="Arial"/>
           <w:position w:val="0"/>
@@ -928,7 +951,18 @@
                 <w:szCs w:val="16"/>
                 <w:vertAlign w:val="baseline"/>
               </w:rPr>
-              <w:t>Versão inicial e projeção do escopo</w:t>
+              <w:t xml:space="preserve">Versão inicial </w:t>
+            </w:r>
+            <w:r>
+              <w:rPr>
+                <w:rFonts w:ascii="Arial" w:hAnsi="Arial"/>
+                <w:position w:val="0"/>
+                <w:sz w:val="16"/>
+                <w:sz w:val="16"/>
+                <w:szCs w:val="16"/>
+                <w:vertAlign w:val="baseline"/>
+              </w:rPr>
+              <w:t>e projeção do escopo</w:t>
             </w:r>
           </w:p>
         </w:tc>
@@ -1244,29 +1278,6 @@
                 <w:szCs w:val="16"/>
                 <w:vertAlign w:val="baseline"/>
               </w:rPr>
-              <w:t>1</w:t>
-            </w:r>
-            <w:r>
-              <w:rPr>
-                <w:rFonts w:ascii="Arial" w:hAnsi="Arial"/>
-                <w:position w:val="0"/>
-                <w:sz w:val="16"/>
-                <w:sz w:val="16"/>
-                <w:szCs w:val="16"/>
-                <w:vertAlign w:val="baseline"/>
-              </w:rPr>
-              <w:t>9</w:t>
-            </w:r>
-            <w:r>
-              <w:rPr>
-                <w:rFonts w:ascii="Arial" w:hAnsi="Arial"/>
-                <w:position w:val="0"/>
-                <w:sz w:val="16"/>
-                <w:sz w:val="16"/>
-                <w:szCs w:val="16"/>
-                <w:vertAlign w:val="baseline"/>
-              </w:rPr>
-              <w:t>/10/2021</w:t>
             </w:r>
           </w:p>
         </w:tc>
@@ -1303,7 +1314,6 @@
                 <w:szCs w:val="16"/>
                 <w:vertAlign w:val="baseline"/>
               </w:rPr>
-              <w:t>1.0.2</w:t>
             </w:r>
           </w:p>
         </w:tc>
@@ -1340,7 +1350,6 @@
                 <w:szCs w:val="16"/>
                 <w:vertAlign w:val="baseline"/>
               </w:rPr>
-              <w:t xml:space="preserve">Diagramas de caso de uso </w:t>
             </w:r>
           </w:p>
         </w:tc>
@@ -1421,7 +1430,6 @@
                 <w:shd w:fill="auto" w:val="clear"/>
                 <w:vertAlign w:val="baseline"/>
               </w:rPr>
-              <w:t>Rafael, Matheus</w:t>
             </w:r>
           </w:p>
         </w:tc>
@@ -2575,6 +2583,28 @@
         </w:tc>
       </w:tr>
     </w:tbl>
+    <w:p>
+      <w:pPr>
+        <w:pStyle w:val="LOnormal"/>
+        <w:spacing w:lineRule="auto" w:line="360"/>
+        <w:rPr>
+          <w:rFonts w:ascii="Arial" w:hAnsi="Arial"/>
+          <w:position w:val="0"/>
+          <w:sz w:val="20"/>
+          <w:sz w:val="20"/>
+          <w:vertAlign w:val="baseline"/>
+        </w:rPr>
+      </w:pPr>
+      <w:r>
+        <w:rPr>
+          <w:rFonts w:ascii="Arial" w:hAnsi="Arial"/>
+          <w:position w:val="0"/>
+          <w:sz w:val="20"/>
+          <w:sz w:val="20"/>
+          <w:vertAlign w:val="baseline"/>
+        </w:rPr>
+      </w:r>
+    </w:p>
     <w:p>
       <w:pPr>
         <w:pStyle w:val="LOnormal"/>
@@ -2834,7 +2864,49 @@
                 <w:shd w:fill="auto" w:val="clear"/>
                 <w:vertAlign w:val="baseline"/>
               </w:rPr>
-              <w:t>Projeto [CarSocial]</w:t>
+              <w:t>Projeto [</w:t>
+            </w:r>
+            <w:r>
+              <w:rPr>
+                <w:rStyle w:val="Vnculodendice"/>
+                <w:rFonts w:eastAsia="Verdana" w:cs="Verdana" w:ascii="Arial" w:hAnsi="Arial"/>
+                <w:b w:val="false"/>
+                <w:i w:val="false"/>
+                <w:smallCaps/>
+                <w:strike w:val="false"/>
+                <w:dstrike w:val="false"/>
+                <w:vanish w:val="false"/>
+                <w:color w:val="0000FF"/>
+                <w:position w:val="0"/>
+                <w:sz w:val="20"/>
+                <w:sz w:val="20"/>
+                <w:szCs w:val="20"/>
+                <w:u w:val="single"/>
+                <w:shd w:fill="auto" w:val="clear"/>
+                <w:vertAlign w:val="baseline"/>
+              </w:rPr>
+              <w:t>CarSocial</w:t>
+            </w:r>
+            <w:r>
+              <w:rPr>
+                <w:rStyle w:val="Vnculodendice"/>
+                <w:rFonts w:eastAsia="Verdana" w:cs="Verdana" w:ascii="Arial" w:hAnsi="Arial"/>
+                <w:b w:val="false"/>
+                <w:i w:val="false"/>
+                <w:smallCaps/>
+                <w:strike w:val="false"/>
+                <w:dstrike w:val="false"/>
+                <w:vanish w:val="false"/>
+                <w:color w:val="0000FF"/>
+                <w:position w:val="0"/>
+                <w:sz w:val="20"/>
+                <w:sz w:val="20"/>
+                <w:szCs w:val="20"/>
+                <w:u w:val="single"/>
+                <w:shd w:fill="auto" w:val="clear"/>
+                <w:vertAlign w:val="baseline"/>
+              </w:rPr>
+              <w:t>]</w:t>
             </w:r>
           </w:hyperlink>
           <w:hyperlink w:anchor="_heading=h.41mghml">
@@ -6211,14 +6283,13 @@
         <w:spacing w:lineRule="auto" w:line="360"/>
         <w:jc w:val="both"/>
         <w:rPr>
-          <w:color w:val="C9211E"/>
+          <w:rFonts w:ascii="Arial" w:hAnsi="Arial"/>
         </w:rPr>
       </w:pPr>
       <w:r>
         <w:rPr>
           <w:rFonts w:ascii="Arial" w:hAnsi="Arial"/>
           <w:i/>
-          <w:color w:val="C9211E"/>
           <w:position w:val="0"/>
           <w:sz w:val="16"/>
           <w:sz w:val="16"/>
@@ -6321,7 +6392,7 @@
           <w:shd w:fill="auto" w:val="clear"/>
           <w:vertAlign w:val="baseline"/>
         </w:rPr>
-        <w:t>Para que um usuário possa acessar o sistema, ele deve preencher um auto cadastro. Por questão de segurança, para acessar o sistema, o usuário deve efetuar um login.</w:t>
+        <w:t>Para que um usuário possa acessar o sistema, ele deve preencher um autocadastro. Por questão de segurança, para acessar o sistema, o usuário deve efetuar um login.</w:t>
       </w:r>
     </w:p>
     <w:p>
@@ -6604,45 +6675,6 @@
         <w:keepNext w:val="false"/>
         <w:keepLines w:val="false"/>
         <w:pageBreakBefore w:val="false"/>
-        <w:widowControl/>
-        <w:numPr>
-          <w:ilvl w:val="0"/>
-          <w:numId w:val="14"/>
-        </w:numPr>
-        <w:shd w:val="clear" w:fill="auto"/>
-        <w:spacing w:lineRule="auto" w:line="360" w:before="0" w:after="0"/>
-        <w:ind w:left="720" w:right="0" w:hanging="360"/>
-        <w:jc w:val="both"/>
-        <w:rPr>
-          <w:rFonts w:ascii="Arial" w:hAnsi="Arial"/>
-          <w:sz w:val="18"/>
-          <w:szCs w:val="18"/>
-        </w:rPr>
-      </w:pPr>
-      <w:r>
-        <w:rPr>
-          <w:rFonts w:eastAsia="Verdana" w:cs="Verdana" w:ascii="Arial" w:hAnsi="Arial"/>
-          <w:b w:val="false"/>
-          <w:i w:val="false"/>
-          <w:caps w:val="false"/>
-          <w:smallCaps w:val="false"/>
-          <w:strike w:val="false"/>
-          <w:dstrike w:val="false"/>
-          <w:color w:val="000000"/>
-          <w:position w:val="0"/>
-          <w:sz w:val="18"/>
-          <w:sz w:val="18"/>
-          <w:szCs w:val="18"/>
-          <w:u w:val="none"/>
-          <w:shd w:fill="auto" w:val="clear"/>
-          <w:vertAlign w:val="baseline"/>
-        </w:rPr>
-        <w:t>O sistema precisara de acesso à internet para funcionar completamente.</w:t>
-      </w:r>
-    </w:p>
-    <w:p>
-      <w:pPr>
-        <w:pStyle w:val="LOnormal"/>
         <w:widowControl/>
         <w:numPr>
           <w:ilvl w:val="0"/>
@@ -9047,7 +9079,7 @@
           <w:dstrike w:val="false"/>
           <w:color w:val="000000"/>
           <w:position w:val="0"/>
-          <w:sz w:val="24"/>
+          <w:sz w:val="20"/>
           <w:sz w:val="24"/>
           <w:szCs w:val="24"/>
           <w:u w:val="none"/>
@@ -9056,23 +9088,7 @@
         </w:rPr>
       </w:pPr>
       <w:r>
-        <w:rPr>
-          <w:rFonts w:eastAsia="Verdana" w:cs="Verdana" w:ascii="Arial" w:hAnsi="Arial"/>
-          <w:b/>
-          <w:i w:val="false"/>
-          <w:caps w:val="false"/>
-          <w:smallCaps w:val="false"/>
-          <w:strike w:val="false"/>
-          <w:dstrike w:val="false"/>
-          <w:color w:val="000000"/>
-          <w:position w:val="0"/>
-          <w:sz w:val="24"/>
-          <w:sz w:val="24"/>
-          <w:szCs w:val="24"/>
-          <w:u w:val="none"/>
-          <w:shd w:fill="auto" w:val="clear"/>
-          <w:vertAlign w:val="baseline"/>
-        </w:rPr>
+        <w:rPr/>
       </w:r>
     </w:p>
     <w:p>
@@ -9118,7 +9134,7 @@
           <w:dstrike w:val="false"/>
           <w:color w:val="000000"/>
           <w:position w:val="0"/>
-          <w:sz w:val="24"/>
+          <w:sz w:val="20"/>
           <w:sz w:val="24"/>
           <w:szCs w:val="24"/>
           <w:u w:val="none"/>
@@ -9127,23 +9143,7 @@
         </w:rPr>
       </w:pPr>
       <w:r>
-        <w:rPr>
-          <w:rFonts w:eastAsia="Verdana" w:cs="Verdana" w:ascii="Arial" w:hAnsi="Arial"/>
-          <w:b/>
-          <w:i w:val="false"/>
-          <w:caps w:val="false"/>
-          <w:smallCaps w:val="false"/>
-          <w:strike w:val="false"/>
-          <w:dstrike w:val="false"/>
-          <w:color w:val="000000"/>
-          <w:position w:val="0"/>
-          <w:sz w:val="24"/>
-          <w:sz w:val="24"/>
-          <w:szCs w:val="24"/>
-          <w:u w:val="none"/>
-          <w:shd w:fill="auto" w:val="clear"/>
-          <w:vertAlign w:val="baseline"/>
-        </w:rPr>
+        <w:rPr/>
       </w:r>
     </w:p>
     <w:p>
@@ -9529,7 +9529,27 @@
           <w:shd w:fill="auto" w:val="clear"/>
           <w:vertAlign w:val="baseline"/>
         </w:rPr>
-        <w:t xml:space="preserve">RF01 – Manter Usuário </w:t>
+        <w:t xml:space="preserve">RF01 – Manter </w:t>
+      </w:r>
+      <w:r>
+        <w:rPr>
+          <w:rFonts w:eastAsia="Verdana" w:cs="Verdana" w:ascii="Arial" w:hAnsi="Arial"/>
+          <w:b/>
+          <w:i w:val="false"/>
+          <w:caps w:val="false"/>
+          <w:smallCaps w:val="false"/>
+          <w:strike w:val="false"/>
+          <w:dstrike w:val="false"/>
+          <w:color w:val="000000"/>
+          <w:position w:val="0"/>
+          <w:sz w:val="22"/>
+          <w:sz w:val="22"/>
+          <w:szCs w:val="22"/>
+          <w:u w:val="none"/>
+          <w:shd w:fill="auto" w:val="clear"/>
+          <w:vertAlign w:val="baseline"/>
+        </w:rPr>
+        <w:t xml:space="preserve">Usuário </w:t>
       </w:r>
     </w:p>
     <w:p>
@@ -9598,7 +9618,31 @@
           <w:szCs w:val="16"/>
           <w:vertAlign w:val="baseline"/>
         </w:rPr>
-        <w:t>[Não possui]</w:t>
+        <w:t>[</w:t>
+      </w:r>
+      <w:r>
+        <w:rPr>
+          <w:rFonts w:ascii="Arial" w:hAnsi="Arial"/>
+          <w:color w:val="000000"/>
+          <w:position w:val="0"/>
+          <w:sz w:val="16"/>
+          <w:sz w:val="16"/>
+          <w:szCs w:val="16"/>
+          <w:vertAlign w:val="baseline"/>
+        </w:rPr>
+        <w:t>Não possui</w:t>
+      </w:r>
+      <w:r>
+        <w:rPr>
+          <w:rFonts w:ascii="Arial" w:hAnsi="Arial"/>
+          <w:color w:val="000000"/>
+          <w:position w:val="0"/>
+          <w:sz w:val="16"/>
+          <w:sz w:val="16"/>
+          <w:szCs w:val="16"/>
+          <w:vertAlign w:val="baseline"/>
+        </w:rPr>
+        <w:t>]</w:t>
       </w:r>
       <w:r>
         <w:rPr>
@@ -9646,7 +9690,31 @@
           <w:szCs w:val="16"/>
           <w:vertAlign w:val="baseline"/>
         </w:rPr>
-        <w:t>[ RF02,RF03 ]</w:t>
+        <w:t>[ RF</w:t>
+      </w:r>
+      <w:r>
+        <w:rPr>
+          <w:rFonts w:ascii="Arial" w:hAnsi="Arial"/>
+          <w:color w:val="000000"/>
+          <w:position w:val="0"/>
+          <w:sz w:val="16"/>
+          <w:sz w:val="16"/>
+          <w:szCs w:val="16"/>
+          <w:vertAlign w:val="baseline"/>
+        </w:rPr>
+        <w:t>02,RF03</w:t>
+      </w:r>
+      <w:r>
+        <w:rPr>
+          <w:rFonts w:ascii="Arial" w:hAnsi="Arial"/>
+          <w:color w:val="000000"/>
+          <w:position w:val="0"/>
+          <w:sz w:val="16"/>
+          <w:sz w:val="16"/>
+          <w:szCs w:val="16"/>
+          <w:vertAlign w:val="baseline"/>
+        </w:rPr>
+        <w:t xml:space="preserve"> ]</w:t>
       </w:r>
       <w:r>
         <w:rPr>
@@ -9958,7 +10026,28 @@
           <w:szCs w:val="16"/>
           <w:vertAlign w:val="baseline"/>
         </w:rPr>
-        <w:t xml:space="preserve"> Modelo do carro</w:t>
+        <w:t xml:space="preserve"> </w:t>
+      </w:r>
+      <w:r>
+        <w:rPr>
+          <w:rFonts w:ascii="Arial" w:hAnsi="Arial"/>
+          <w:position w:val="0"/>
+          <w:sz w:val="16"/>
+          <w:sz w:val="16"/>
+          <w:szCs w:val="16"/>
+          <w:vertAlign w:val="baseline"/>
+        </w:rPr>
+        <w:t>Modelo do carro</w:t>
+      </w:r>
+      <w:r>
+        <w:rPr>
+          <w:rFonts w:ascii="Arial" w:hAnsi="Arial"/>
+          <w:position w:val="0"/>
+          <w:sz w:val="16"/>
+          <w:sz w:val="16"/>
+          <w:szCs w:val="16"/>
+          <w:vertAlign w:val="baseline"/>
+        </w:rPr>
         <w:br/>
       </w:r>
       <w:r>
@@ -9970,7 +10059,18 @@
           <w:szCs w:val="16"/>
           <w:vertAlign w:val="baseline"/>
         </w:rPr>
-        <w:t>→ Ano do carro</w:t>
+        <w:t xml:space="preserve">→ </w:t>
+      </w:r>
+      <w:r>
+        <w:rPr>
+          <w:rFonts w:eastAsia="Arial Unicode MS" w:cs="Arial Unicode MS" w:ascii="Arial" w:hAnsi="Arial"/>
+          <w:position w:val="0"/>
+          <w:sz w:val="16"/>
+          <w:sz w:val="16"/>
+          <w:szCs w:val="16"/>
+          <w:vertAlign w:val="baseline"/>
+        </w:rPr>
+        <w:t>Ano do carro</w:t>
       </w:r>
     </w:p>
     <w:p>
@@ -10113,7 +10213,18 @@
           <w:szCs w:val="16"/>
           <w:vertAlign w:val="baseline"/>
         </w:rPr>
-        <w:t>- Um e-mail e t</w:t>
+        <w:t xml:space="preserve">- Um e-mail </w:t>
+      </w:r>
+      <w:r>
+        <w:rPr>
+          <w:rFonts w:ascii="Arial" w:hAnsi="Arial"/>
+          <w:position w:val="0"/>
+          <w:sz w:val="16"/>
+          <w:sz w:val="16"/>
+          <w:szCs w:val="16"/>
+          <w:vertAlign w:val="baseline"/>
+        </w:rPr>
+        <w:t>e t</w:t>
       </w:r>
       <w:r>
         <w:rPr>
@@ -10140,7 +10251,29 @@
         </w:rPr>
         <w:t xml:space="preserve"> pode ser cadastrado apenas uma vez.</w:t>
         <w:br/>
-        <w:t>- Os campos nome, e-mail, senha , data de nascimento e modelo do carro deverão ser obrigatoriamente informados.</w:t>
+        <w:t>- Os campos nome, e-mail, senha ,</w:t>
+      </w:r>
+      <w:r>
+        <w:rPr>
+          <w:rFonts w:ascii="Arial" w:hAnsi="Arial"/>
+          <w:position w:val="0"/>
+          <w:sz w:val="16"/>
+          <w:sz w:val="16"/>
+          <w:szCs w:val="16"/>
+          <w:vertAlign w:val="baseline"/>
+        </w:rPr>
+        <w:t xml:space="preserve"> data de nascimento e modelo do carro</w:t>
+      </w:r>
+      <w:r>
+        <w:rPr>
+          <w:rFonts w:ascii="Arial" w:hAnsi="Arial"/>
+          <w:position w:val="0"/>
+          <w:sz w:val="16"/>
+          <w:sz w:val="16"/>
+          <w:szCs w:val="16"/>
+          <w:vertAlign w:val="baseline"/>
+        </w:rPr>
+        <w:t xml:space="preserve"> deverão ser obrigatoriamente informados.</w:t>
       </w:r>
     </w:p>
     <w:p>
@@ -10152,9 +10285,7 @@
         </w:rPr>
       </w:pPr>
       <w:r>
-        <w:rPr>
-          <w:rFonts w:ascii="Arial" w:hAnsi="Arial"/>
-        </w:rPr>
+        <w:rPr/>
       </w:r>
     </w:p>
     <w:p>
@@ -10190,7 +10321,47 @@
           <w:shd w:fill="auto" w:val="clear"/>
           <w:vertAlign w:val="baseline"/>
         </w:rPr>
-        <w:t xml:space="preserve">RF02 –  </w:t>
+        <w:t>RF0</w:t>
+      </w:r>
+      <w:r>
+        <w:rPr>
+          <w:rFonts w:eastAsia="Verdana" w:cs="Verdana" w:ascii="Arial" w:hAnsi="Arial"/>
+          <w:b/>
+          <w:i w:val="false"/>
+          <w:caps w:val="false"/>
+          <w:smallCaps w:val="false"/>
+          <w:strike w:val="false"/>
+          <w:dstrike w:val="false"/>
+          <w:color w:val="000000"/>
+          <w:position w:val="0"/>
+          <w:sz w:val="22"/>
+          <w:sz w:val="22"/>
+          <w:szCs w:val="22"/>
+          <w:u w:val="none"/>
+          <w:shd w:fill="auto" w:val="clear"/>
+          <w:vertAlign w:val="baseline"/>
+        </w:rPr>
+        <w:t>2</w:t>
+      </w:r>
+      <w:r>
+        <w:rPr>
+          <w:rFonts w:eastAsia="Verdana" w:cs="Verdana" w:ascii="Arial" w:hAnsi="Arial"/>
+          <w:b/>
+          <w:i w:val="false"/>
+          <w:caps w:val="false"/>
+          <w:smallCaps w:val="false"/>
+          <w:strike w:val="false"/>
+          <w:dstrike w:val="false"/>
+          <w:color w:val="000000"/>
+          <w:position w:val="0"/>
+          <w:sz w:val="22"/>
+          <w:sz w:val="22"/>
+          <w:szCs w:val="22"/>
+          <w:u w:val="none"/>
+          <w:shd w:fill="auto" w:val="clear"/>
+          <w:vertAlign w:val="baseline"/>
+        </w:rPr>
+        <w:t xml:space="preserve"> –  </w:t>
       </w:r>
       <w:r>
         <w:rPr>
@@ -10294,7 +10465,19 @@
           <w:szCs w:val="16"/>
           <w:vertAlign w:val="baseline"/>
         </w:rPr>
-        <w:t>[RF01]</w:t>
+        <w:t>[RF0</w:t>
+      </w:r>
+      <w:r>
+        <w:rPr>
+          <w:rFonts w:ascii="Arial" w:hAnsi="Arial"/>
+          <w:color w:val="000000"/>
+          <w:position w:val="0"/>
+          <w:sz w:val="16"/>
+          <w:sz w:val="16"/>
+          <w:szCs w:val="16"/>
+          <w:vertAlign w:val="baseline"/>
+        </w:rPr>
+        <w:t>1]</w:t>
       </w:r>
       <w:r>
         <w:rPr>
@@ -10342,7 +10525,31 @@
           <w:szCs w:val="16"/>
           <w:vertAlign w:val="baseline"/>
         </w:rPr>
-        <w:t>[RF01,RF03]</w:t>
+        <w:t>[RF</w:t>
+      </w:r>
+      <w:r>
+        <w:rPr>
+          <w:rFonts w:ascii="Arial" w:hAnsi="Arial"/>
+          <w:color w:val="000000"/>
+          <w:position w:val="0"/>
+          <w:sz w:val="16"/>
+          <w:sz w:val="16"/>
+          <w:szCs w:val="16"/>
+          <w:vertAlign w:val="baseline"/>
+        </w:rPr>
+        <w:t>01,RF03</w:t>
+      </w:r>
+      <w:r>
+        <w:rPr>
+          <w:rFonts w:ascii="Arial" w:hAnsi="Arial"/>
+          <w:color w:val="000000"/>
+          <w:position w:val="0"/>
+          <w:sz w:val="16"/>
+          <w:sz w:val="16"/>
+          <w:szCs w:val="16"/>
+          <w:vertAlign w:val="baseline"/>
+        </w:rPr>
+        <w:t>]</w:t>
         <w:br/>
       </w:r>
       <w:r>
@@ -10436,7 +10643,7 @@
           <w:szCs w:val="16"/>
           <w:vertAlign w:val="baseline"/>
         </w:rPr>
-        <w:t>O Feed devera listar postagens de todos os usuários com a possibilidade de um usuário realizar comentários em postagens de outros usuários e responder os mesmos, também podendo reagir com e moticons.</w:t>
+        <w:t>O Feed devera listar postagens de todos os usuários com a possibilidade de um usuário realizar comentários em postagens de outros usuários e responder os mesmos, também podendo reagir com emoticons.</w:t>
       </w:r>
     </w:p>
     <w:p>
@@ -10622,6 +10829,16 @@
           <w:vertAlign w:val="baseline"/>
         </w:rPr>
         <w:t>Reações</w:t>
+      </w:r>
+      <w:r>
+        <w:rPr>
+          <w:rFonts w:ascii="Arial" w:hAnsi="Arial"/>
+          <w:position w:val="0"/>
+          <w:sz w:val="16"/>
+          <w:sz w:val="16"/>
+          <w:szCs w:val="16"/>
+          <w:vertAlign w:val="baseline"/>
+        </w:rPr>
         <w:br/>
       </w:r>
       <w:r>
@@ -10644,7 +10861,18 @@
           <w:szCs w:val="16"/>
           <w:vertAlign w:val="baseline"/>
         </w:rPr>
-        <w:t xml:space="preserve"> Comentários</w:t>
+        <w:t xml:space="preserve"> </w:t>
+      </w:r>
+      <w:r>
+        <w:rPr>
+          <w:rFonts w:ascii="Arial" w:hAnsi="Arial"/>
+          <w:position w:val="0"/>
+          <w:sz w:val="16"/>
+          <w:sz w:val="16"/>
+          <w:szCs w:val="16"/>
+          <w:vertAlign w:val="baseline"/>
+        </w:rPr>
+        <w:t>Comentários</w:t>
       </w:r>
     </w:p>
     <w:p>
@@ -10657,9 +10885,7 @@
         </w:rPr>
       </w:pPr>
       <w:r>
-        <w:rPr>
-          <w:rFonts w:ascii="Arial" w:hAnsi="Arial"/>
-        </w:rPr>
+        <w:rPr/>
       </w:r>
     </w:p>
     <w:p>
@@ -10682,7 +10908,19 @@
           <w:szCs w:val="16"/>
           <w:vertAlign w:val="baseline"/>
         </w:rPr>
-        <w:t xml:space="preserve">RESTRIÇÕES / EXCEÇÕES  </w:t>
+        <w:t xml:space="preserve">RESTRIÇÕES / EXCEÇÕES </w:t>
+      </w:r>
+      <w:r>
+        <w:rPr>
+          <w:rFonts w:ascii="Arial" w:hAnsi="Arial"/>
+          <w:b/>
+          <w:position w:val="0"/>
+          <w:sz w:val="16"/>
+          <w:sz w:val="16"/>
+          <w:szCs w:val="16"/>
+          <w:vertAlign w:val="baseline"/>
+        </w:rPr>
+        <w:t xml:space="preserve"> </w:t>
       </w:r>
     </w:p>
     <w:p>
@@ -10702,7 +10940,18 @@
           <w:szCs w:val="16"/>
           <w:vertAlign w:val="baseline"/>
         </w:rPr>
-        <w:t>- Para o usuário</w:t>
+        <w:t xml:space="preserve">- </w:t>
+      </w:r>
+      <w:r>
+        <w:rPr>
+          <w:rFonts w:eastAsia="Arial" w:cs="Arial" w:ascii="Arial" w:hAnsi="Arial"/>
+          <w:position w:val="0"/>
+          <w:sz w:val="16"/>
+          <w:sz w:val="16"/>
+          <w:szCs w:val="16"/>
+          <w:vertAlign w:val="baseline"/>
+        </w:rPr>
+        <w:t>Para o usuário</w:t>
       </w:r>
       <w:r>
         <w:rPr>
@@ -10736,7 +10985,18 @@
           <w:szCs w:val="16"/>
           <w:vertAlign w:val="baseline"/>
         </w:rPr>
-        <w:t>- Só pode reagir uma única vez.</w:t>
+        <w:t xml:space="preserve">- </w:t>
+      </w:r>
+      <w:r>
+        <w:rPr>
+          <w:rFonts w:ascii="Arial" w:hAnsi="Arial"/>
+          <w:position w:val="0"/>
+          <w:sz w:val="16"/>
+          <w:sz w:val="16"/>
+          <w:szCs w:val="16"/>
+          <w:vertAlign w:val="baseline"/>
+        </w:rPr>
+        <w:t>Só pode reagir uma única vez.</w:t>
       </w:r>
     </w:p>
     <w:p>
@@ -10858,9 +11118,7 @@
         </w:rPr>
       </w:pPr>
       <w:r>
-        <w:rPr>
-          <w:rFonts w:ascii="Arial" w:hAnsi="Arial"/>
-        </w:rPr>
+        <w:rPr/>
       </w:r>
     </w:p>
     <w:p>
@@ -10896,7 +11154,67 @@
           <w:shd w:fill="auto" w:val="clear"/>
           <w:vertAlign w:val="baseline"/>
         </w:rPr>
-        <w:t>RF03 – Manter P</w:t>
+        <w:t>RF0</w:t>
+      </w:r>
+      <w:r>
+        <w:rPr>
+          <w:rFonts w:eastAsia="Verdana" w:cs="Verdana" w:ascii="Arial" w:hAnsi="Arial"/>
+          <w:b/>
+          <w:i w:val="false"/>
+          <w:caps w:val="false"/>
+          <w:smallCaps w:val="false"/>
+          <w:strike w:val="false"/>
+          <w:dstrike w:val="false"/>
+          <w:color w:val="000000"/>
+          <w:position w:val="0"/>
+          <w:sz w:val="22"/>
+          <w:sz w:val="22"/>
+          <w:szCs w:val="22"/>
+          <w:u w:val="none"/>
+          <w:shd w:fill="auto" w:val="clear"/>
+          <w:vertAlign w:val="baseline"/>
+        </w:rPr>
+        <w:t>3</w:t>
+      </w:r>
+      <w:r>
+        <w:rPr>
+          <w:rFonts w:eastAsia="Verdana" w:cs="Verdana" w:ascii="Arial" w:hAnsi="Arial"/>
+          <w:b/>
+          <w:i w:val="false"/>
+          <w:caps w:val="false"/>
+          <w:smallCaps w:val="false"/>
+          <w:strike w:val="false"/>
+          <w:dstrike w:val="false"/>
+          <w:color w:val="000000"/>
+          <w:position w:val="0"/>
+          <w:sz w:val="22"/>
+          <w:sz w:val="22"/>
+          <w:szCs w:val="22"/>
+          <w:u w:val="none"/>
+          <w:shd w:fill="auto" w:val="clear"/>
+          <w:vertAlign w:val="baseline"/>
+        </w:rPr>
+        <w:t xml:space="preserve"> – Manter </w:t>
+      </w:r>
+      <w:r>
+        <w:rPr>
+          <w:rFonts w:eastAsia="Verdana" w:cs="Verdana" w:ascii="Arial" w:hAnsi="Arial"/>
+          <w:b/>
+          <w:i w:val="false"/>
+          <w:caps w:val="false"/>
+          <w:smallCaps w:val="false"/>
+          <w:strike w:val="false"/>
+          <w:dstrike w:val="false"/>
+          <w:color w:val="000000"/>
+          <w:position w:val="0"/>
+          <w:sz w:val="22"/>
+          <w:sz w:val="22"/>
+          <w:szCs w:val="22"/>
+          <w:u w:val="none"/>
+          <w:shd w:fill="auto" w:val="clear"/>
+          <w:vertAlign w:val="baseline"/>
+        </w:rPr>
+        <w:t>P</w:t>
       </w:r>
       <w:r>
         <w:rPr>
@@ -11022,7 +11340,31 @@
           <w:szCs w:val="16"/>
           <w:vertAlign w:val="baseline"/>
         </w:rPr>
-        <w:t>[RF01,RF02]</w:t>
+        <w:t>[RF0</w:t>
+      </w:r>
+      <w:r>
+        <w:rPr>
+          <w:rFonts w:ascii="Arial" w:hAnsi="Arial"/>
+          <w:color w:val="000000"/>
+          <w:position w:val="0"/>
+          <w:sz w:val="16"/>
+          <w:sz w:val="16"/>
+          <w:szCs w:val="16"/>
+          <w:vertAlign w:val="baseline"/>
+        </w:rPr>
+        <w:t>1,RF02</w:t>
+      </w:r>
+      <w:r>
+        <w:rPr>
+          <w:rFonts w:ascii="Arial" w:hAnsi="Arial"/>
+          <w:color w:val="000000"/>
+          <w:position w:val="0"/>
+          <w:sz w:val="16"/>
+          <w:sz w:val="16"/>
+          <w:szCs w:val="16"/>
+          <w:vertAlign w:val="baseline"/>
+        </w:rPr>
+        <w:t>]</w:t>
       </w:r>
       <w:r>
         <w:rPr>
@@ -11070,7 +11412,31 @@
           <w:szCs w:val="16"/>
           <w:vertAlign w:val="baseline"/>
         </w:rPr>
-        <w:t>[RF01,RF02]</w:t>
+        <w:t>[RF0</w:t>
+      </w:r>
+      <w:r>
+        <w:rPr>
+          <w:rFonts w:ascii="Arial" w:hAnsi="Arial"/>
+          <w:color w:val="000000"/>
+          <w:position w:val="0"/>
+          <w:sz w:val="16"/>
+          <w:sz w:val="16"/>
+          <w:szCs w:val="16"/>
+          <w:vertAlign w:val="baseline"/>
+        </w:rPr>
+        <w:t>1,RF02</w:t>
+      </w:r>
+      <w:r>
+        <w:rPr>
+          <w:rFonts w:ascii="Arial" w:hAnsi="Arial"/>
+          <w:color w:val="000000"/>
+          <w:position w:val="0"/>
+          <w:sz w:val="16"/>
+          <w:sz w:val="16"/>
+          <w:szCs w:val="16"/>
+          <w:vertAlign w:val="baseline"/>
+        </w:rPr>
+        <w:t>]</w:t>
       </w:r>
       <w:r>
         <w:rPr>
@@ -11270,7 +11636,18 @@
           <w:szCs w:val="16"/>
           <w:vertAlign w:val="baseline"/>
         </w:rPr>
-        <w:t>possibilidade de inserção, alteração e exclusão de texto e fotos.</w:t>
+        <w:t xml:space="preserve">possibilidade de inserção, alteração e exclusão </w:t>
+      </w:r>
+      <w:r>
+        <w:rPr>
+          <w:rFonts w:ascii="Arial" w:hAnsi="Arial"/>
+          <w:position w:val="0"/>
+          <w:sz w:val="16"/>
+          <w:sz w:val="16"/>
+          <w:szCs w:val="16"/>
+          <w:vertAlign w:val="baseline"/>
+        </w:rPr>
+        <w:t>de texto e fotos.</w:t>
       </w:r>
     </w:p>
     <w:p>
@@ -11397,7 +11774,18 @@
           <w:szCs w:val="16"/>
           <w:vertAlign w:val="baseline"/>
         </w:rPr>
-        <w:t xml:space="preserve"> Lista de modificações do veículo</w:t>
+        <w:t xml:space="preserve"> </w:t>
+      </w:r>
+      <w:r>
+        <w:rPr>
+          <w:rFonts w:ascii="Arial" w:hAnsi="Arial"/>
+          <w:position w:val="0"/>
+          <w:sz w:val="16"/>
+          <w:sz w:val="16"/>
+          <w:szCs w:val="16"/>
+          <w:vertAlign w:val="baseline"/>
+        </w:rPr>
+        <w:t>Lista de modificações do veículo</w:t>
       </w:r>
     </w:p>
     <w:p>
@@ -11410,9 +11798,7 @@
         </w:rPr>
       </w:pPr>
       <w:r>
-        <w:rPr>
-          <w:rFonts w:ascii="Arial" w:hAnsi="Arial"/>
-        </w:rPr>
+        <w:rPr/>
       </w:r>
     </w:p>
     <w:p>
@@ -11435,7 +11821,19 @@
           <w:szCs w:val="16"/>
           <w:vertAlign w:val="baseline"/>
         </w:rPr>
-        <w:t xml:space="preserve">RESTRIÇÕES / EXCEÇÕES  </w:t>
+        <w:t xml:space="preserve">RESTRIÇÕES / EXCEÇÕES </w:t>
+      </w:r>
+      <w:r>
+        <w:rPr>
+          <w:rFonts w:ascii="Arial" w:hAnsi="Arial"/>
+          <w:b/>
+          <w:position w:val="0"/>
+          <w:sz w:val="16"/>
+          <w:sz w:val="16"/>
+          <w:szCs w:val="16"/>
+          <w:vertAlign w:val="baseline"/>
+        </w:rPr>
+        <w:t xml:space="preserve"> </w:t>
       </w:r>
     </w:p>
     <w:p>
@@ -11457,7 +11855,18 @@
           <w:szCs w:val="16"/>
           <w:vertAlign w:val="baseline"/>
         </w:rPr>
-        <w:t>- Quantidade máxima de caracteres para postagem é de 300 caracteres.</w:t>
+        <w:t xml:space="preserve">- </w:t>
+      </w:r>
+      <w:r>
+        <w:rPr>
+          <w:rFonts w:ascii="Arial" w:hAnsi="Arial"/>
+          <w:position w:val="0"/>
+          <w:sz w:val="16"/>
+          <w:sz w:val="16"/>
+          <w:szCs w:val="16"/>
+          <w:vertAlign w:val="baseline"/>
+        </w:rPr>
+        <w:t>Quantidade máxima de caracteres para postagem é de 300 caracteres.</w:t>
       </w:r>
     </w:p>
     <w:p>
@@ -11477,7 +11886,18 @@
           <w:szCs w:val="16"/>
           <w:vertAlign w:val="baseline"/>
         </w:rPr>
-        <w:t>- Para realizar uma postagem é obrigatório o usuário estar logado no sistema.</w:t>
+        <w:t xml:space="preserve">- </w:t>
+      </w:r>
+      <w:r>
+        <w:rPr>
+          <w:rFonts w:eastAsia="Arial" w:cs="Arial" w:ascii="Arial" w:hAnsi="Arial"/>
+          <w:position w:val="0"/>
+          <w:sz w:val="16"/>
+          <w:sz w:val="16"/>
+          <w:szCs w:val="16"/>
+          <w:vertAlign w:val="baseline"/>
+        </w:rPr>
+        <w:t>Para realizar uma postagem é obrigatório o usuário estar logado no sistema.</w:t>
       </w:r>
     </w:p>
     <w:p>
@@ -11588,9 +12008,7 @@
         </w:rPr>
       </w:pPr>
       <w:r>
-        <w:rPr>
-          <w:rFonts w:ascii="Arial" w:hAnsi="Arial"/>
-        </w:rPr>
+        <w:rPr/>
       </w:r>
     </w:p>
     <w:p>
@@ -11641,7 +12059,7 @@
         <w:ind w:left="0" w:right="0" w:hanging="0"/>
         <w:jc w:val="both"/>
         <w:rPr>
-          <w:color w:val="C9211E"/>
+          <w:rFonts w:ascii="Arial" w:hAnsi="Arial"/>
         </w:rPr>
       </w:pPr>
       <w:r>
@@ -11653,7 +12071,7 @@
           <w:smallCaps w:val="false"/>
           <w:strike w:val="false"/>
           <w:dstrike w:val="false"/>
-          <w:color w:val="C9211E"/>
+          <w:color w:val="000000"/>
           <w:position w:val="0"/>
           <w:sz w:val="16"/>
           <w:sz w:val="16"/>
@@ -11673,7 +12091,7 @@
           <w:smallCaps w:val="false"/>
           <w:strike w:val="false"/>
           <w:dstrike w:val="false"/>
-          <w:color w:val="C9211E"/>
+          <w:color w:val="000000"/>
           <w:position w:val="0"/>
           <w:sz w:val="16"/>
           <w:sz w:val="16"/>
@@ -11697,7 +12115,7 @@
         <w:ind w:left="0" w:right="0" w:hanging="0"/>
         <w:jc w:val="right"/>
         <w:rPr>
-          <w:color w:val="C9211E"/>
+          <w:rFonts w:ascii="Arial" w:hAnsi="Arial"/>
         </w:rPr>
       </w:pPr>
       <w:r>
@@ -11709,7 +12127,7 @@
           <w:smallCaps w:val="false"/>
           <w:strike w:val="false"/>
           <w:dstrike w:val="false"/>
-          <w:color w:val="C9211E"/>
+          <w:color w:val="000000"/>
           <w:position w:val="0"/>
           <w:sz w:val="14"/>
           <w:sz w:val="14"/>
@@ -11729,7 +12147,7 @@
           <w:smallCaps w:val="false"/>
           <w:strike w:val="false"/>
           <w:dstrike w:val="false"/>
-          <w:color w:val="C9211E"/>
+          <w:color w:val="000000"/>
           <w:position w:val="0"/>
           <w:sz w:val="14"/>
           <w:sz w:val="14"/>
@@ -11749,7 +12167,7 @@
           <w:smallCaps w:val="false"/>
           <w:strike w:val="false"/>
           <w:dstrike w:val="false"/>
-          <w:color w:val="C9211E"/>
+          <w:color w:val="000000"/>
           <w:position w:val="0"/>
           <w:sz w:val="14"/>
           <w:sz w:val="14"/>
@@ -11782,7 +12200,7 @@
           <w:smallCaps w:val="false"/>
           <w:strike w:val="false"/>
           <w:dstrike w:val="false"/>
-          <w:color w:val="C9211E"/>
+          <w:color w:val="000000"/>
           <w:position w:val="0"/>
           <w:sz w:val="20"/>
           <w:sz w:val="20"/>
@@ -11801,7 +12219,7 @@
           <w:smallCaps w:val="false"/>
           <w:strike w:val="false"/>
           <w:dstrike w:val="false"/>
-          <w:color w:val="C9211E"/>
+          <w:color w:val="000000"/>
           <w:position w:val="0"/>
           <w:sz w:val="20"/>
           <w:sz w:val="20"/>
@@ -12136,178 +12554,18 @@
                 <w:szCs w:val="14"/>
                 <w:vertAlign w:val="baseline"/>
               </w:rPr>
-              <w:t>log</w:t>
+              <w:t>logon</w:t>
             </w:r>
             <w:r>
               <w:rPr>
                 <w:rFonts w:ascii="Arial" w:hAnsi="Arial"/>
-                <w:i/>
                 <w:position w:val="0"/>
                 <w:sz w:val="14"/>
                 <w:sz w:val="14"/>
                 <w:szCs w:val="14"/>
                 <w:vertAlign w:val="baseline"/>
               </w:rPr>
-              <w:t>i</w:t>
-            </w:r>
-            <w:r>
-              <w:rPr>
-                <w:rFonts w:ascii="Arial" w:hAnsi="Arial"/>
-                <w:i/>
-                <w:position w:val="0"/>
-                <w:sz w:val="14"/>
-                <w:sz w:val="14"/>
-                <w:szCs w:val="14"/>
-                <w:vertAlign w:val="baseline"/>
-              </w:rPr>
-              <w:t>n</w:t>
-            </w:r>
-            <w:r>
-              <w:rPr>
-                <w:rFonts w:ascii="Arial" w:hAnsi="Arial"/>
-                <w:position w:val="0"/>
-                <w:sz w:val="14"/>
-                <w:sz w:val="14"/>
-                <w:szCs w:val="14"/>
-                <w:vertAlign w:val="baseline"/>
-              </w:rPr>
-              <w:t xml:space="preserve"> no sistema para poder realizar as operaçõe</w:t>
-            </w:r>
-            <w:r>
-              <w:rPr>
-                <w:rFonts w:ascii="Arial" w:hAnsi="Arial"/>
-                <w:position w:val="0"/>
-                <w:sz w:val="14"/>
-                <w:sz w:val="14"/>
-                <w:szCs w:val="14"/>
-                <w:vertAlign w:val="baseline"/>
-              </w:rPr>
-              <w:t>s</w:t>
-            </w:r>
-            <w:r>
-              <w:rPr>
-                <w:rFonts w:ascii="Arial" w:hAnsi="Arial"/>
-                <w:position w:val="0"/>
-                <w:sz w:val="14"/>
-                <w:sz w:val="14"/>
-                <w:szCs w:val="14"/>
-                <w:vertAlign w:val="baseline"/>
-              </w:rPr>
-              <w:t>.</w:t>
-            </w:r>
-          </w:p>
-        </w:tc>
-      </w:tr>
-      <w:tr>
-        <w:trPr/>
-        <w:tc>
-          <w:tcPr>
-            <w:tcW w:w="1524" w:type="dxa"/>
-            <w:tcBorders>
-              <w:left w:val="single" w:sz="4" w:space="0" w:color="999999"/>
-              <w:bottom w:val="single" w:sz="4" w:space="0" w:color="999999"/>
-              <w:right w:val="single" w:sz="4" w:space="0" w:color="999999"/>
-            </w:tcBorders>
-          </w:tcPr>
-          <w:p>
-            <w:pPr>
-              <w:pStyle w:val="LOnormal"/>
-              <w:keepNext w:val="true"/>
-              <w:keepLines w:val="false"/>
-              <w:widowControl w:val="false"/>
-              <w:shd w:val="clear" w:fill="auto"/>
-              <w:spacing w:lineRule="auto" w:line="360" w:before="60" w:after="60"/>
-              <w:ind w:left="0" w:right="0" w:hanging="0"/>
-              <w:jc w:val="both"/>
-              <w:rPr>
-                <w:rFonts w:ascii="Arial" w:hAnsi="Arial" w:eastAsia="Verdana" w:cs="Verdana"/>
-                <w:b/>
-                <w:b/>
-                <w:i w:val="false"/>
-                <w:i w:val="false"/>
-                <w:caps w:val="false"/>
-                <w:smallCaps w:val="false"/>
-                <w:strike w:val="false"/>
-                <w:dstrike w:val="false"/>
-                <w:color w:val="000000"/>
-                <w:position w:val="0"/>
-                <w:sz w:val="14"/>
-                <w:sz w:val="14"/>
-                <w:szCs w:val="14"/>
-                <w:u w:val="none"/>
-                <w:shd w:fill="auto" w:val="clear"/>
-                <w:vertAlign w:val="baseline"/>
-              </w:rPr>
-            </w:pPr>
-            <w:r>
-              <w:rPr>
-                <w:rFonts w:eastAsia="Verdana" w:cs="Verdana" w:ascii="Arial" w:hAnsi="Arial"/>
-                <w:b/>
-                <w:i w:val="false"/>
-                <w:caps w:val="false"/>
-                <w:smallCaps w:val="false"/>
-                <w:strike w:val="false"/>
-                <w:dstrike w:val="false"/>
-                <w:color w:val="000000"/>
-                <w:position w:val="0"/>
-                <w:sz w:val="14"/>
-                <w:sz w:val="14"/>
-                <w:szCs w:val="14"/>
-                <w:u w:val="none"/>
-                <w:shd w:fill="auto" w:val="clear"/>
-                <w:vertAlign w:val="baseline"/>
-              </w:rPr>
-              <w:t>RNF/SEG-0</w:t>
-            </w:r>
-            <w:r>
-              <w:rPr>
-                <w:rFonts w:eastAsia="Verdana" w:cs="Verdana" w:ascii="Arial" w:hAnsi="Arial"/>
-                <w:b/>
-                <w:i w:val="false"/>
-                <w:caps w:val="false"/>
-                <w:smallCaps w:val="false"/>
-                <w:strike w:val="false"/>
-                <w:dstrike w:val="false"/>
-                <w:color w:val="000000"/>
-                <w:position w:val="0"/>
-                <w:sz w:val="14"/>
-                <w:sz w:val="14"/>
-                <w:szCs w:val="14"/>
-                <w:u w:val="none"/>
-                <w:shd w:fill="auto" w:val="clear"/>
-                <w:vertAlign w:val="baseline"/>
-              </w:rPr>
-              <w:t xml:space="preserve">2 </w:t>
-            </w:r>
-          </w:p>
-        </w:tc>
-        <w:tc>
-          <w:tcPr>
-            <w:tcW w:w="6980" w:type="dxa"/>
-            <w:tcBorders>
-              <w:left w:val="single" w:sz="4" w:space="0" w:color="999999"/>
-              <w:bottom w:val="single" w:sz="4" w:space="0" w:color="999999"/>
-              <w:right w:val="single" w:sz="4" w:space="0" w:color="999999"/>
-            </w:tcBorders>
-          </w:tcPr>
-          <w:p>
-            <w:pPr>
-              <w:pStyle w:val="LOnormal"/>
-              <w:widowControl w:val="false"/>
-              <w:spacing w:lineRule="auto" w:line="360" w:before="60" w:after="60"/>
-              <w:rPr>
-                <w:rFonts w:ascii="Arial" w:hAnsi="Arial"/>
-                <w:sz w:val="14"/>
-                <w:szCs w:val="14"/>
-              </w:rPr>
-            </w:pPr>
-            <w:r>
-              <w:rPr>
-                <w:rFonts w:ascii="Arial" w:hAnsi="Arial"/>
-                <w:sz w:val="14"/>
-                <w:szCs w:val="14"/>
-              </w:rPr>
-              <w:t>O sistema fara backup de todos os dados salvo em seu banco semanalmente</w:t>
+              <w:t xml:space="preserve"> no sistema para poder realizar as operações de manutenção de cadastros de usuários autorizados e documentos.</w:t>
             </w:r>
           </w:p>
         </w:tc>
@@ -12678,287 +12936,6 @@
           </w:p>
         </w:tc>
       </w:tr>
-      <w:tr>
-        <w:trPr/>
-        <w:tc>
-          <w:tcPr>
-            <w:tcW w:w="1557" w:type="dxa"/>
-            <w:tcBorders>
-              <w:left w:val="single" w:sz="4" w:space="0" w:color="999999"/>
-              <w:bottom w:val="single" w:sz="4" w:space="0" w:color="999999"/>
-              <w:right w:val="single" w:sz="4" w:space="0" w:color="999999"/>
-            </w:tcBorders>
-          </w:tcPr>
-          <w:p>
-            <w:pPr>
-              <w:pStyle w:val="LOnormal"/>
-              <w:keepNext w:val="true"/>
-              <w:keepLines w:val="false"/>
-              <w:widowControl w:val="false"/>
-              <w:shd w:val="clear" w:fill="auto"/>
-              <w:spacing w:lineRule="auto" w:line="360" w:before="60" w:after="60"/>
-              <w:ind w:left="0" w:right="0" w:hanging="0"/>
-              <w:jc w:val="both"/>
-              <w:rPr>
-                <w:rFonts w:ascii="Arial" w:hAnsi="Arial" w:eastAsia="Verdana" w:cs="Verdana"/>
-                <w:b/>
-                <w:b/>
-                <w:i w:val="false"/>
-                <w:i w:val="false"/>
-                <w:caps w:val="false"/>
-                <w:smallCaps w:val="false"/>
-                <w:strike w:val="false"/>
-                <w:dstrike w:val="false"/>
-                <w:color w:val="000000"/>
-                <w:position w:val="0"/>
-                <w:sz w:val="14"/>
-                <w:sz w:val="14"/>
-                <w:szCs w:val="14"/>
-                <w:u w:val="none"/>
-                <w:shd w:fill="auto" w:val="clear"/>
-                <w:vertAlign w:val="baseline"/>
-              </w:rPr>
-            </w:pPr>
-            <w:r>
-              <w:rPr>
-                <w:rFonts w:eastAsia="Verdana" w:cs="Verdana" w:ascii="Arial" w:hAnsi="Arial"/>
-                <w:b/>
-                <w:i w:val="false"/>
-                <w:caps w:val="false"/>
-                <w:smallCaps w:val="false"/>
-                <w:strike w:val="false"/>
-                <w:dstrike w:val="false"/>
-                <w:color w:val="000000"/>
-                <w:position w:val="0"/>
-                <w:sz w:val="14"/>
-                <w:sz w:val="14"/>
-                <w:szCs w:val="14"/>
-                <w:u w:val="none"/>
-                <w:shd w:fill="auto" w:val="clear"/>
-                <w:vertAlign w:val="baseline"/>
-              </w:rPr>
-              <w:t>RNF/INT-03</w:t>
-            </w:r>
-          </w:p>
-        </w:tc>
-        <w:tc>
-          <w:tcPr>
-            <w:tcW w:w="6947" w:type="dxa"/>
-            <w:tcBorders>
-              <w:left w:val="single" w:sz="4" w:space="0" w:color="999999"/>
-              <w:bottom w:val="single" w:sz="4" w:space="0" w:color="999999"/>
-              <w:right w:val="single" w:sz="4" w:space="0" w:color="999999"/>
-            </w:tcBorders>
-          </w:tcPr>
-          <w:p>
-            <w:pPr>
-              <w:pStyle w:val="LOnormal"/>
-              <w:widowControl w:val="false"/>
-              <w:spacing w:lineRule="auto" w:line="360" w:before="60" w:after="60"/>
-              <w:rPr>
-                <w:rFonts w:ascii="Arial" w:hAnsi="Arial"/>
-                <w:position w:val="0"/>
-                <w:sz w:val="14"/>
-                <w:sz w:val="14"/>
-                <w:szCs w:val="14"/>
-                <w:vertAlign w:val="baseline"/>
-              </w:rPr>
-            </w:pPr>
-            <w:r>
-              <w:rPr>
-                <w:rFonts w:ascii="Arial" w:hAnsi="Arial"/>
-                <w:position w:val="0"/>
-                <w:sz w:val="14"/>
-                <w:sz w:val="14"/>
-                <w:szCs w:val="14"/>
-                <w:vertAlign w:val="baseline"/>
-              </w:rPr>
-              <w:t xml:space="preserve">O sistema deve manter uma interface </w:t>
-            </w:r>
-            <w:r>
-              <w:rPr>
-                <w:rFonts w:eastAsia="Verdana" w:cs="Verdana" w:ascii="Arial" w:hAnsi="Arial"/>
-                <w:color w:val="auto"/>
-                <w:kern w:val="0"/>
-                <w:position w:val="0"/>
-                <w:sz w:val="14"/>
-                <w:sz w:val="14"/>
-                <w:szCs w:val="14"/>
-                <w:vertAlign w:val="baseline"/>
-                <w:lang w:val="pt-BR" w:eastAsia="zh-CN" w:bidi="hi-IN"/>
-              </w:rPr>
-              <w:t>fluida e bem simples para englobar todos os usuários.</w:t>
-            </w:r>
-          </w:p>
-        </w:tc>
-      </w:tr>
-      <w:tr>
-        <w:trPr/>
-        <w:tc>
-          <w:tcPr>
-            <w:tcW w:w="1557" w:type="dxa"/>
-            <w:tcBorders>
-              <w:left w:val="single" w:sz="4" w:space="0" w:color="999999"/>
-              <w:bottom w:val="single" w:sz="4" w:space="0" w:color="999999"/>
-              <w:right w:val="single" w:sz="4" w:space="0" w:color="999999"/>
-            </w:tcBorders>
-          </w:tcPr>
-          <w:p>
-            <w:pPr>
-              <w:pStyle w:val="LOnormal"/>
-              <w:keepNext w:val="true"/>
-              <w:keepLines w:val="false"/>
-              <w:widowControl w:val="false"/>
-              <w:shd w:val="clear" w:fill="auto"/>
-              <w:spacing w:lineRule="auto" w:line="360" w:before="60" w:after="60"/>
-              <w:ind w:left="0" w:right="0" w:hanging="0"/>
-              <w:jc w:val="both"/>
-              <w:rPr>
-                <w:rFonts w:ascii="Arial" w:hAnsi="Arial" w:eastAsia="Verdana" w:cs="Verdana"/>
-                <w:b/>
-                <w:b/>
-                <w:i w:val="false"/>
-                <w:i w:val="false"/>
-                <w:caps w:val="false"/>
-                <w:smallCaps w:val="false"/>
-                <w:strike w:val="false"/>
-                <w:dstrike w:val="false"/>
-                <w:color w:val="000000"/>
-                <w:position w:val="0"/>
-                <w:sz w:val="14"/>
-                <w:sz w:val="14"/>
-                <w:szCs w:val="14"/>
-                <w:u w:val="none"/>
-                <w:shd w:fill="auto" w:val="clear"/>
-                <w:vertAlign w:val="baseline"/>
-              </w:rPr>
-            </w:pPr>
-            <w:r>
-              <w:rPr>
-                <w:rFonts w:eastAsia="Verdana" w:cs="Verdana" w:ascii="Arial" w:hAnsi="Arial"/>
-                <w:b/>
-                <w:i w:val="false"/>
-                <w:caps w:val="false"/>
-                <w:smallCaps w:val="false"/>
-                <w:strike w:val="false"/>
-                <w:dstrike w:val="false"/>
-                <w:color w:val="000000"/>
-                <w:position w:val="0"/>
-                <w:sz w:val="14"/>
-                <w:sz w:val="14"/>
-                <w:szCs w:val="14"/>
-                <w:u w:val="none"/>
-                <w:shd w:fill="auto" w:val="clear"/>
-                <w:vertAlign w:val="baseline"/>
-              </w:rPr>
-              <w:t>RNF/INT-0</w:t>
-            </w:r>
-            <w:r>
-              <w:rPr>
-                <w:rFonts w:eastAsia="Verdana" w:cs="Verdana" w:ascii="Arial" w:hAnsi="Arial"/>
-                <w:b/>
-                <w:i w:val="false"/>
-                <w:caps w:val="false"/>
-                <w:smallCaps w:val="false"/>
-                <w:strike w:val="false"/>
-                <w:dstrike w:val="false"/>
-                <w:color w:val="000000"/>
-                <w:position w:val="0"/>
-                <w:sz w:val="14"/>
-                <w:sz w:val="14"/>
-                <w:szCs w:val="14"/>
-                <w:u w:val="none"/>
-                <w:shd w:fill="auto" w:val="clear"/>
-                <w:vertAlign w:val="baseline"/>
-              </w:rPr>
-              <w:t>4</w:t>
-            </w:r>
-          </w:p>
-        </w:tc>
-        <w:tc>
-          <w:tcPr>
-            <w:tcW w:w="6947" w:type="dxa"/>
-            <w:tcBorders>
-              <w:left w:val="single" w:sz="4" w:space="0" w:color="999999"/>
-              <w:bottom w:val="single" w:sz="4" w:space="0" w:color="999999"/>
-              <w:right w:val="single" w:sz="4" w:space="0" w:color="999999"/>
-            </w:tcBorders>
-          </w:tcPr>
-          <w:p>
-            <w:pPr>
-              <w:pStyle w:val="LOnormal"/>
-              <w:widowControl w:val="false"/>
-              <w:spacing w:lineRule="auto" w:line="360" w:before="60" w:after="60"/>
-              <w:rPr>
-                <w:rFonts w:ascii="Arial" w:hAnsi="Arial"/>
-                <w:position w:val="0"/>
-                <w:sz w:val="14"/>
-                <w:sz w:val="14"/>
-                <w:szCs w:val="14"/>
-                <w:vertAlign w:val="baseline"/>
-              </w:rPr>
-            </w:pPr>
-            <w:r>
-              <w:rPr>
-                <w:rFonts w:ascii="Arial" w:hAnsi="Arial"/>
-                <w:position w:val="0"/>
-                <w:sz w:val="14"/>
-                <w:sz w:val="14"/>
-                <w:szCs w:val="14"/>
-                <w:vertAlign w:val="baseline"/>
-              </w:rPr>
-              <w:t xml:space="preserve">O sistema </w:t>
-            </w:r>
-            <w:r>
-              <w:rPr>
-                <w:rFonts w:ascii="Arial" w:hAnsi="Arial"/>
-                <w:position w:val="0"/>
-                <w:sz w:val="14"/>
-                <w:sz w:val="14"/>
-                <w:szCs w:val="14"/>
-                <w:vertAlign w:val="baseline"/>
-              </w:rPr>
-              <w:t>tera</w:t>
-            </w:r>
-            <w:r>
-              <w:rPr>
-                <w:rFonts w:ascii="Arial" w:hAnsi="Arial"/>
-                <w:position w:val="0"/>
-                <w:sz w:val="14"/>
-                <w:sz w:val="14"/>
-                <w:szCs w:val="14"/>
-                <w:vertAlign w:val="baseline"/>
-              </w:rPr>
-              <w:t xml:space="preserve"> uma interface </w:t>
-            </w:r>
-            <w:r>
-              <w:rPr>
-                <w:rFonts w:ascii="Arial" w:hAnsi="Arial"/>
-                <w:position w:val="0"/>
-                <w:sz w:val="14"/>
-                <w:sz w:val="14"/>
-                <w:szCs w:val="14"/>
-                <w:vertAlign w:val="baseline"/>
-              </w:rPr>
-              <w:t>toda desenvolvida em modo escuro</w:t>
-            </w:r>
-            <w:r>
-              <w:rPr>
-                <w:rFonts w:eastAsia="Verdana" w:cs="Verdana" w:ascii="Arial" w:hAnsi="Arial"/>
-                <w:color w:val="auto"/>
-                <w:kern w:val="0"/>
-                <w:position w:val="0"/>
-                <w:sz w:val="14"/>
-                <w:sz w:val="14"/>
-                <w:szCs w:val="14"/>
-                <w:vertAlign w:val="baseline"/>
-                <w:lang w:val="pt-BR" w:eastAsia="zh-CN" w:bidi="hi-IN"/>
-              </w:rPr>
-              <w:t>.</w:t>
-            </w:r>
-          </w:p>
-        </w:tc>
-      </w:tr>
     </w:tbl>
     <w:p>
       <w:pPr>
@@ -13227,22 +13204,7 @@
                 <w:szCs w:val="14"/>
                 <w:vertAlign w:val="baseline"/>
               </w:rPr>
-              <w:t xml:space="preserve">Java + </w:t>
-            </w:r>
-            <w:r>
-              <w:rPr>
-                <w:rFonts w:eastAsia="Verdana" w:cs="Verdana" w:ascii="Arial" w:hAnsi="Arial"/>
-                <w:i/>
-                <w:color w:val="auto"/>
-                <w:kern w:val="0"/>
-                <w:position w:val="0"/>
-                <w:sz w:val="14"/>
-                <w:sz w:val="14"/>
-                <w:szCs w:val="14"/>
-                <w:vertAlign w:val="baseline"/>
-                <w:lang w:val="pt-BR" w:eastAsia="zh-CN" w:bidi="hi-IN"/>
-              </w:rPr>
-              <w:t>Agular</w:t>
+              <w:t>Java + JSF</w:t>
             </w:r>
             <w:r>
               <w:rPr>
@@ -13339,7 +13301,6 @@
               <w:spacing w:lineRule="auto" w:line="360" w:before="60" w:after="60"/>
               <w:rPr>
                 <w:rFonts w:ascii="Arial" w:hAnsi="Arial"/>
-                <w:color w:val="C9211E"/>
                 <w:position w:val="0"/>
                 <w:sz w:val="14"/>
                 <w:sz w:val="14"/>
@@ -13350,7 +13311,6 @@
             <w:r>
               <w:rPr>
                 <w:rFonts w:ascii="Arial" w:hAnsi="Arial"/>
-                <w:color w:val="C9211E"/>
                 <w:position w:val="0"/>
                 <w:sz w:val="14"/>
                 <w:sz w:val="14"/>
@@ -13460,264 +13420,72 @@
             </w:r>
             <w:r>
               <w:rPr>
-                <w:rFonts w:eastAsia="Verdana" w:cs="Verdana" w:ascii="Arial" w:hAnsi="Arial"/>
+                <w:rFonts w:ascii="Arial" w:hAnsi="Arial"/>
                 <w:i/>
-                <w:color w:val="auto"/>
-                <w:kern w:val="0"/>
                 <w:position w:val="0"/>
                 <w:sz w:val="14"/>
                 <w:sz w:val="14"/>
                 <w:szCs w:val="14"/>
                 <w:vertAlign w:val="baseline"/>
-                <w:lang w:val="pt-BR" w:eastAsia="zh-CN" w:bidi="hi-IN"/>
-              </w:rPr>
-              <w:t>dispositivos moveis com as principais plataformas de mercado (Android e IOS).</w:t>
-            </w:r>
-          </w:p>
-        </w:tc>
-      </w:tr>
-      <w:tr>
-        <w:trPr/>
-        <w:tc>
-          <w:tcPr>
-            <w:tcW w:w="1557" w:type="dxa"/>
-            <w:tcBorders>
-              <w:left w:val="single" w:sz="4" w:space="0" w:color="999999"/>
-              <w:bottom w:val="single" w:sz="4" w:space="0" w:color="999999"/>
-              <w:right w:val="single" w:sz="4" w:space="0" w:color="999999"/>
-            </w:tcBorders>
-          </w:tcPr>
-          <w:p>
-            <w:pPr>
-              <w:pStyle w:val="LOnormal"/>
-              <w:keepNext w:val="true"/>
-              <w:keepLines w:val="false"/>
-              <w:widowControl w:val="false"/>
-              <w:shd w:val="clear" w:fill="auto"/>
-              <w:spacing w:lineRule="auto" w:line="360" w:before="60" w:after="60"/>
-              <w:ind w:left="0" w:right="0" w:hanging="0"/>
-              <w:jc w:val="both"/>
-              <w:rPr>
-                <w:rFonts w:ascii="Arial" w:hAnsi="Arial" w:eastAsia="Verdana" w:cs="Verdana"/>
-                <w:b/>
-                <w:b/>
-                <w:i w:val="false"/>
-                <w:i w:val="false"/>
-                <w:caps w:val="false"/>
-                <w:smallCaps w:val="false"/>
-                <w:strike w:val="false"/>
-                <w:dstrike w:val="false"/>
-                <w:color w:val="000000"/>
+              </w:rPr>
+              <w:t>web</w:t>
+            </w:r>
+            <w:r>
+              <w:rPr>
+                <w:rFonts w:ascii="Arial" w:hAnsi="Arial"/>
                 <w:position w:val="0"/>
                 <w:sz w:val="14"/>
                 <w:sz w:val="14"/>
                 <w:szCs w:val="14"/>
-                <w:u w:val="none"/>
-                <w:shd w:fill="auto" w:val="clear"/>
-                <w:vertAlign w:val="baseline"/>
-              </w:rPr>
-            </w:pPr>
-            <w:r>
-              <w:rPr>
-                <w:rFonts w:eastAsia="Verdana" w:cs="Verdana" w:ascii="Arial" w:hAnsi="Arial"/>
-                <w:b/>
-                <w:i w:val="false"/>
-                <w:caps w:val="false"/>
-                <w:smallCaps w:val="false"/>
-                <w:strike w:val="false"/>
-                <w:dstrike w:val="false"/>
-                <w:color w:val="000000"/>
+                <w:vertAlign w:val="baseline"/>
+              </w:rPr>
+              <w:t xml:space="preserve"> compatível com os principais browsers de mercado (</w:t>
+            </w:r>
+            <w:r>
+              <w:rPr>
+                <w:rFonts w:ascii="Arial" w:hAnsi="Arial"/>
+                <w:i/>
                 <w:position w:val="0"/>
                 <w:sz w:val="14"/>
                 <w:sz w:val="14"/>
                 <w:szCs w:val="14"/>
-                <w:u w:val="none"/>
-                <w:shd w:fill="auto" w:val="clear"/>
-                <w:vertAlign w:val="baseline"/>
-              </w:rPr>
-              <w:t>RNF/OPE-0</w:t>
-            </w:r>
-            <w:r>
-              <w:rPr>
-                <w:rFonts w:eastAsia="Verdana" w:cs="Verdana" w:ascii="Arial" w:hAnsi="Arial"/>
-                <w:b/>
-                <w:i w:val="false"/>
-                <w:caps w:val="false"/>
-                <w:smallCaps w:val="false"/>
-                <w:strike w:val="false"/>
-                <w:dstrike w:val="false"/>
-                <w:color w:val="000000"/>
+                <w:vertAlign w:val="baseline"/>
+              </w:rPr>
+              <w:t>Internet Explorer</w:t>
+            </w:r>
+            <w:r>
+              <w:rPr>
+                <w:rFonts w:ascii="Arial" w:hAnsi="Arial"/>
                 <w:position w:val="0"/>
                 <w:sz w:val="14"/>
                 <w:sz w:val="14"/>
                 <w:szCs w:val="14"/>
-                <w:u w:val="none"/>
-                <w:shd w:fill="auto" w:val="clear"/>
-                <w:vertAlign w:val="baseline"/>
-              </w:rPr>
-              <w:t>4</w:t>
-            </w:r>
-          </w:p>
-        </w:tc>
-        <w:tc>
-          <w:tcPr>
-            <w:tcW w:w="6947" w:type="dxa"/>
-            <w:tcBorders>
-              <w:left w:val="single" w:sz="4" w:space="0" w:color="999999"/>
-              <w:bottom w:val="single" w:sz="4" w:space="0" w:color="999999"/>
-              <w:right w:val="single" w:sz="4" w:space="0" w:color="999999"/>
-            </w:tcBorders>
-          </w:tcPr>
-          <w:p>
-            <w:pPr>
-              <w:pStyle w:val="LOnormal"/>
-              <w:widowControl w:val="false"/>
-              <w:spacing w:lineRule="auto" w:line="360" w:before="60" w:after="60"/>
+                <w:vertAlign w:val="baseline"/>
+              </w:rPr>
+              <w:t xml:space="preserve">, </w:t>
+            </w:r>
+            <w:r>
               <w:rPr>
                 <w:rFonts w:ascii="Arial" w:hAnsi="Arial"/>
-                <w:sz w:val="14"/>
-                <w:szCs w:val="14"/>
-              </w:rPr>
-            </w:pPr>
-            <w:r>
-              <w:rPr>
-                <w:rFonts w:ascii="Arial" w:hAnsi="Arial"/>
-                <w:sz w:val="14"/>
-                <w:szCs w:val="14"/>
-              </w:rPr>
-              <w:t xml:space="preserve">O sistema funcionara apenas em aparelhos </w:t>
-            </w:r>
-            <w:r>
-              <w:rPr>
-                <w:rFonts w:eastAsia="Verdana" w:cs="Verdana" w:ascii="Arial" w:hAnsi="Arial"/>
                 <w:i/>
-                <w:color w:val="auto"/>
-                <w:kern w:val="0"/>
                 <w:position w:val="0"/>
                 <w:sz w:val="14"/>
                 <w:sz w:val="14"/>
                 <w:szCs w:val="14"/>
                 <w:vertAlign w:val="baseline"/>
-                <w:lang w:val="pt-BR" w:eastAsia="zh-CN" w:bidi="hi-IN"/>
-              </w:rPr>
-              <w:t>Android</w:t>
+              </w:rPr>
+              <w:t>Google Chrome e Firefox</w:t>
             </w:r>
             <w:r>
               <w:rPr>
                 <w:rFonts w:ascii="Arial" w:hAnsi="Arial"/>
-                <w:sz w:val="14"/>
-                <w:szCs w:val="14"/>
-              </w:rPr>
-              <w:t xml:space="preserve"> </w:t>
-            </w:r>
-            <w:r>
-              <w:rPr>
-                <w:rFonts w:ascii="Arial" w:hAnsi="Arial"/>
-                <w:b w:val="false"/>
-                <w:i w:val="false"/>
-                <w:caps w:val="false"/>
-                <w:smallCaps w:val="false"/>
-                <w:color w:val="333333"/>
-                <w:spacing w:val="0"/>
-                <w:sz w:val="14"/>
-                <w:szCs w:val="14"/>
-              </w:rPr>
-              <w:t xml:space="preserve">com o sistema operacional </w:t>
-            </w:r>
-            <w:r>
-              <w:rPr>
-                <w:rFonts w:ascii="Arial" w:hAnsi="Arial"/>
-                <w:b w:val="false"/>
-                <w:i w:val="false"/>
-                <w:caps w:val="false"/>
-                <w:smallCaps w:val="false"/>
-                <w:color w:val="333333"/>
-                <w:spacing w:val="0"/>
-                <w:sz w:val="14"/>
-                <w:szCs w:val="14"/>
-              </w:rPr>
-              <w:t>á partir da versão 6</w:t>
-            </w:r>
-            <w:r>
-              <w:rPr>
-                <w:rFonts w:ascii="Arial" w:hAnsi="Arial"/>
-                <w:b w:val="false"/>
-                <w:i w:val="false"/>
-                <w:caps w:val="false"/>
-                <w:smallCaps w:val="false"/>
-                <w:color w:val="333333"/>
-                <w:spacing w:val="0"/>
-                <w:sz w:val="14"/>
-                <w:szCs w:val="14"/>
-              </w:rPr>
-              <w:t>.0.</w:t>
-            </w:r>
-            <w:r>
-              <w:rPr>
-                <w:rFonts w:ascii="Arial" w:hAnsi="Arial"/>
-                <w:b w:val="false"/>
-                <w:i w:val="false"/>
-                <w:caps w:val="false"/>
-                <w:smallCaps w:val="false"/>
-                <w:color w:val="333333"/>
-                <w:spacing w:val="0"/>
-                <w:sz w:val="14"/>
-                <w:szCs w:val="14"/>
-              </w:rPr>
-              <w:t xml:space="preserve">1 e em sistemas </w:t>
-            </w:r>
-            <w:r>
-              <w:rPr>
-                <w:rFonts w:eastAsia="Verdana" w:cs="Verdana" w:ascii="Arial" w:hAnsi="Arial"/>
-                <w:i/>
-                <w:color w:val="auto"/>
-                <w:kern w:val="0"/>
                 <w:position w:val="0"/>
                 <w:sz w:val="14"/>
                 <w:sz w:val="14"/>
                 <w:szCs w:val="14"/>
                 <w:vertAlign w:val="baseline"/>
-                <w:lang w:val="pt-BR" w:eastAsia="zh-CN" w:bidi="hi-IN"/>
-              </w:rPr>
-              <w:t xml:space="preserve">IOS  </w:t>
-            </w:r>
-            <w:r>
-              <w:rPr>
-                <w:rFonts w:eastAsia="Verdana" w:cs="Verdana" w:ascii="Arial" w:hAnsi="Arial"/>
-                <w:b w:val="false"/>
-                <w:i w:val="false"/>
-                <w:caps w:val="false"/>
-                <w:smallCaps w:val="false"/>
-                <w:color w:val="333333"/>
-                <w:spacing w:val="0"/>
-                <w:kern w:val="0"/>
-                <w:position w:val="0"/>
-                <w:sz w:val="14"/>
-                <w:sz w:val="14"/>
-                <w:szCs w:val="14"/>
-                <w:vertAlign w:val="baseline"/>
-                <w:lang w:val="pt-BR" w:eastAsia="zh-CN" w:bidi="hi-IN"/>
-              </w:rPr>
-              <w:t xml:space="preserve">á partir da versão  </w:t>
-            </w:r>
-            <w:r>
-              <w:rPr>
-                <w:rFonts w:eastAsia="Verdana" w:cs="Verdana" w:ascii="Arial" w:hAnsi="Arial"/>
-                <w:b w:val="false"/>
-                <w:i/>
-                <w:caps w:val="false"/>
-                <w:smallCaps w:val="false"/>
-                <w:color w:val="auto"/>
-                <w:spacing w:val="0"/>
-                <w:kern w:val="0"/>
-                <w:position w:val="0"/>
-                <w:sz w:val="14"/>
-                <w:sz w:val="14"/>
-                <w:szCs w:val="14"/>
-                <w:vertAlign w:val="baseline"/>
-                <w:lang w:val="pt-BR" w:eastAsia="zh-CN" w:bidi="hi-IN"/>
-              </w:rPr>
-              <w:t>IOS 9.</w:t>
+              </w:rPr>
+              <w:t>).</w:t>
             </w:r>
           </w:p>
         </w:tc>
@@ -14088,126 +13856,6 @@
           </w:p>
         </w:tc>
       </w:tr>
-      <w:tr>
-        <w:trPr/>
-        <w:tc>
-          <w:tcPr>
-            <w:tcW w:w="1557" w:type="dxa"/>
-            <w:tcBorders>
-              <w:left w:val="single" w:sz="4" w:space="0" w:color="999999"/>
-              <w:bottom w:val="single" w:sz="4" w:space="0" w:color="999999"/>
-              <w:right w:val="single" w:sz="4" w:space="0" w:color="999999"/>
-            </w:tcBorders>
-          </w:tcPr>
-          <w:p>
-            <w:pPr>
-              <w:pStyle w:val="LOnormal"/>
-              <w:keepNext w:val="true"/>
-              <w:keepLines w:val="false"/>
-              <w:widowControl w:val="false"/>
-              <w:shd w:val="clear" w:fill="auto"/>
-              <w:spacing w:lineRule="auto" w:line="360" w:before="60" w:after="60"/>
-              <w:ind w:left="0" w:right="0" w:hanging="0"/>
-              <w:jc w:val="both"/>
-              <w:rPr>
-                <w:rFonts w:ascii="Arial" w:hAnsi="Arial" w:eastAsia="Verdana" w:cs="Verdana"/>
-                <w:b/>
-                <w:b/>
-                <w:i w:val="false"/>
-                <w:i w:val="false"/>
-                <w:caps w:val="false"/>
-                <w:smallCaps w:val="false"/>
-                <w:strike w:val="false"/>
-                <w:dstrike w:val="false"/>
-                <w:color w:val="000000"/>
-                <w:position w:val="0"/>
-                <w:sz w:val="14"/>
-                <w:sz w:val="14"/>
-                <w:szCs w:val="14"/>
-                <w:u w:val="none"/>
-                <w:shd w:fill="auto" w:val="clear"/>
-                <w:vertAlign w:val="baseline"/>
-              </w:rPr>
-            </w:pPr>
-            <w:r>
-              <w:rPr>
-                <w:rFonts w:eastAsia="Verdana" w:cs="Verdana" w:ascii="Arial" w:hAnsi="Arial"/>
-                <w:b/>
-                <w:i w:val="false"/>
-                <w:caps w:val="false"/>
-                <w:smallCaps w:val="false"/>
-                <w:strike w:val="false"/>
-                <w:dstrike w:val="false"/>
-                <w:color w:val="000000"/>
-                <w:position w:val="0"/>
-                <w:sz w:val="14"/>
-                <w:sz w:val="14"/>
-                <w:szCs w:val="14"/>
-                <w:u w:val="none"/>
-                <w:shd w:fill="auto" w:val="clear"/>
-                <w:vertAlign w:val="baseline"/>
-              </w:rPr>
-              <w:t>RNF/COM-0</w:t>
-            </w:r>
-            <w:r>
-              <w:rPr>
-                <w:rFonts w:eastAsia="Verdana" w:cs="Verdana" w:ascii="Arial" w:hAnsi="Arial"/>
-                <w:b/>
-                <w:i w:val="false"/>
-                <w:caps w:val="false"/>
-                <w:smallCaps w:val="false"/>
-                <w:strike w:val="false"/>
-                <w:dstrike w:val="false"/>
-                <w:color w:val="000000"/>
-                <w:position w:val="0"/>
-                <w:sz w:val="14"/>
-                <w:sz w:val="14"/>
-                <w:szCs w:val="14"/>
-                <w:u w:val="none"/>
-                <w:shd w:fill="auto" w:val="clear"/>
-                <w:vertAlign w:val="baseline"/>
-              </w:rPr>
-              <w:t>3</w:t>
-            </w:r>
-          </w:p>
-        </w:tc>
-        <w:tc>
-          <w:tcPr>
-            <w:tcW w:w="6947" w:type="dxa"/>
-            <w:tcBorders>
-              <w:left w:val="single" w:sz="4" w:space="0" w:color="999999"/>
-              <w:bottom w:val="single" w:sz="4" w:space="0" w:color="999999"/>
-              <w:right w:val="single" w:sz="4" w:space="0" w:color="999999"/>
-            </w:tcBorders>
-          </w:tcPr>
-          <w:p>
-            <w:pPr>
-              <w:pStyle w:val="LOnormal"/>
-              <w:widowControl w:val="false"/>
-              <w:spacing w:lineRule="auto" w:line="360" w:before="60" w:after="60"/>
-              <w:rPr>
-                <w:rFonts w:ascii="Arial" w:hAnsi="Arial"/>
-                <w:position w:val="0"/>
-                <w:sz w:val="14"/>
-                <w:sz w:val="14"/>
-                <w:szCs w:val="14"/>
-                <w:vertAlign w:val="baseline"/>
-              </w:rPr>
-            </w:pPr>
-            <w:r>
-              <w:rPr>
-                <w:rFonts w:ascii="Arial" w:hAnsi="Arial"/>
-                <w:position w:val="0"/>
-                <w:sz w:val="14"/>
-                <w:sz w:val="14"/>
-                <w:szCs w:val="14"/>
-                <w:vertAlign w:val="baseline"/>
-              </w:rPr>
-              <w:t>Caso o sintema perca acesso ao banco de dados o fedd mostrara sempre os dados que já foram carregados anteriormente.</w:t>
-            </w:r>
-          </w:p>
-        </w:tc>
-      </w:tr>
     </w:tbl>
     <w:p>
       <w:pPr>
@@ -14346,13 +13994,12 @@
         <w:spacing w:lineRule="auto" w:line="360"/>
         <w:jc w:val="both"/>
         <w:rPr>
-          <w:color w:val="C9211E"/>
-        </w:rPr>
-      </w:pPr>
-      <w:r>
-        <w:rPr>
-          <w:rFonts w:ascii="Arial" w:hAnsi="Arial"/>
-          <w:color w:val="C9211E"/>
+          <w:rFonts w:ascii="Arial" w:hAnsi="Arial"/>
+        </w:rPr>
+      </w:pPr>
+      <w:r>
+        <w:rPr>
+          <w:rFonts w:ascii="Arial" w:hAnsi="Arial"/>
           <w:position w:val="0"/>
           <w:sz w:val="16"/>
           <w:sz w:val="16"/>
@@ -14365,7 +14012,6 @@
         <w:rPr>
           <w:rFonts w:ascii="Arial" w:hAnsi="Arial"/>
           <w:i/>
-          <w:color w:val="C9211E"/>
           <w:position w:val="0"/>
           <w:sz w:val="16"/>
           <w:sz w:val="16"/>
@@ -14377,7 +14023,6 @@
       <w:r>
         <w:rPr>
           <w:rFonts w:ascii="Arial" w:hAnsi="Arial"/>
-          <w:color w:val="C9211E"/>
           <w:position w:val="0"/>
           <w:sz w:val="16"/>
           <w:sz w:val="16"/>
@@ -14390,7 +14035,6 @@
         <w:rPr>
           <w:rFonts w:ascii="Arial" w:hAnsi="Arial"/>
           <w:i/>
-          <w:color w:val="C9211E"/>
           <w:position w:val="0"/>
           <w:sz w:val="16"/>
           <w:sz w:val="16"/>
@@ -14402,7 +14046,6 @@
       <w:r>
         <w:rPr>
           <w:rFonts w:ascii="Arial" w:hAnsi="Arial"/>
-          <w:color w:val="C9211E"/>
           <w:position w:val="0"/>
           <w:sz w:val="16"/>
           <w:sz w:val="16"/>
@@ -14418,13 +14061,12 @@
         <w:spacing w:lineRule="auto" w:line="360"/>
         <w:jc w:val="both"/>
         <w:rPr>
-          <w:color w:val="C9211E"/>
-        </w:rPr>
-      </w:pPr>
-      <w:r>
-        <w:rPr>
-          <w:rFonts w:ascii="Arial" w:hAnsi="Arial"/>
-          <w:color w:val="C9211E"/>
+          <w:rFonts w:ascii="Arial" w:hAnsi="Arial"/>
+        </w:rPr>
+      </w:pPr>
+      <w:r>
+        <w:rPr>
+          <w:rFonts w:ascii="Arial" w:hAnsi="Arial"/>
           <w:position w:val="0"/>
           <w:sz w:val="16"/>
           <w:sz w:val="16"/>
@@ -15083,9 +14725,9 @@
         <w:tblLook w:val="0000"/>
       </w:tblPr>
       <w:tblGrid>
-        <w:gridCol w:w="990"/>
+        <w:gridCol w:w="991"/>
         <w:gridCol w:w="141"/>
-        <w:gridCol w:w="996"/>
+        <w:gridCol w:w="995"/>
         <w:gridCol w:w="6519"/>
       </w:tblGrid>
       <w:tr>
@@ -15159,7 +14801,7 @@
         <w:trPr/>
         <w:tc>
           <w:tcPr>
-            <w:tcW w:w="1131" w:type="dxa"/>
+            <w:tcW w:w="1132" w:type="dxa"/>
             <w:gridSpan w:val="2"/>
             <w:tcBorders>
               <w:top w:val="single" w:sz="4" w:space="0" w:color="999999"/>
@@ -15222,7 +14864,7 @@
         </w:tc>
         <w:tc>
           <w:tcPr>
-            <w:tcW w:w="7515" w:type="dxa"/>
+            <w:tcW w:w="7514" w:type="dxa"/>
             <w:gridSpan w:val="2"/>
             <w:tcBorders>
               <w:top w:val="single" w:sz="4" w:space="0" w:color="999999"/>
@@ -15288,7 +14930,7 @@
         <w:trPr/>
         <w:tc>
           <w:tcPr>
-            <w:tcW w:w="1131" w:type="dxa"/>
+            <w:tcW w:w="1132" w:type="dxa"/>
             <w:gridSpan w:val="2"/>
             <w:tcBorders>
               <w:top w:val="single" w:sz="4" w:space="0" w:color="999999"/>
@@ -15351,7 +14993,7 @@
         </w:tc>
         <w:tc>
           <w:tcPr>
-            <w:tcW w:w="7515" w:type="dxa"/>
+            <w:tcW w:w="7514" w:type="dxa"/>
             <w:gridSpan w:val="2"/>
             <w:tcBorders>
               <w:top w:val="single" w:sz="4" w:space="0" w:color="999999"/>
@@ -15392,7 +15034,7 @@
         <w:trPr/>
         <w:tc>
           <w:tcPr>
-            <w:tcW w:w="1131" w:type="dxa"/>
+            <w:tcW w:w="1132" w:type="dxa"/>
             <w:gridSpan w:val="2"/>
             <w:tcBorders>
               <w:top w:val="single" w:sz="4" w:space="0" w:color="999999"/>
@@ -15455,7 +15097,7 @@
         </w:tc>
         <w:tc>
           <w:tcPr>
-            <w:tcW w:w="7515" w:type="dxa"/>
+            <w:tcW w:w="7514" w:type="dxa"/>
             <w:gridSpan w:val="2"/>
             <w:tcBorders>
               <w:top w:val="single" w:sz="4" w:space="0" w:color="999999"/>
@@ -15496,7 +15138,7 @@
         <w:trPr/>
         <w:tc>
           <w:tcPr>
-            <w:tcW w:w="1131" w:type="dxa"/>
+            <w:tcW w:w="1132" w:type="dxa"/>
             <w:gridSpan w:val="2"/>
             <w:tcBorders>
               <w:top w:val="single" w:sz="4" w:space="0" w:color="999999"/>
@@ -15559,7 +15201,7 @@
         </w:tc>
         <w:tc>
           <w:tcPr>
-            <w:tcW w:w="7515" w:type="dxa"/>
+            <w:tcW w:w="7514" w:type="dxa"/>
             <w:gridSpan w:val="2"/>
             <w:tcBorders>
               <w:top w:val="single" w:sz="4" w:space="0" w:color="999999"/>
@@ -15986,7 +15628,7 @@
         <w:trPr/>
         <w:tc>
           <w:tcPr>
-            <w:tcW w:w="990" w:type="dxa"/>
+            <w:tcW w:w="991" w:type="dxa"/>
             <w:tcBorders>
               <w:top w:val="single" w:sz="4" w:space="0" w:color="999999"/>
               <w:left w:val="single" w:sz="4" w:space="0" w:color="999999"/>
@@ -16048,7 +15690,7 @@
         </w:tc>
         <w:tc>
           <w:tcPr>
-            <w:tcW w:w="7656" w:type="dxa"/>
+            <w:tcW w:w="7655" w:type="dxa"/>
             <w:gridSpan w:val="3"/>
             <w:tcBorders>
               <w:top w:val="single" w:sz="4" w:space="0" w:color="999999"/>
@@ -16320,7 +15962,7 @@
         <w:trPr/>
         <w:tc>
           <w:tcPr>
-            <w:tcW w:w="990" w:type="dxa"/>
+            <w:tcW w:w="991" w:type="dxa"/>
             <w:tcBorders>
               <w:top w:val="single" w:sz="4" w:space="0" w:color="999999"/>
               <w:left w:val="single" w:sz="4" w:space="0" w:color="999999"/>
@@ -16382,7 +16024,7 @@
         </w:tc>
         <w:tc>
           <w:tcPr>
-            <w:tcW w:w="7656" w:type="dxa"/>
+            <w:tcW w:w="7655" w:type="dxa"/>
             <w:gridSpan w:val="3"/>
             <w:tcBorders>
               <w:top w:val="single" w:sz="4" w:space="0" w:color="999999"/>
@@ -17143,7 +16785,7 @@
         <w:trPr/>
         <w:tc>
           <w:tcPr>
-            <w:tcW w:w="990" w:type="dxa"/>
+            <w:tcW w:w="991" w:type="dxa"/>
             <w:tcBorders>
               <w:top w:val="single" w:sz="4" w:space="0" w:color="999999"/>
               <w:left w:val="single" w:sz="4" w:space="0" w:color="999999"/>
@@ -17205,7 +16847,7 @@
         </w:tc>
         <w:tc>
           <w:tcPr>
-            <w:tcW w:w="7656" w:type="dxa"/>
+            <w:tcW w:w="7655" w:type="dxa"/>
             <w:gridSpan w:val="3"/>
             <w:tcBorders>
               <w:top w:val="single" w:sz="4" w:space="0" w:color="999999"/>
@@ -17385,7 +17027,7 @@
         <w:trPr/>
         <w:tc>
           <w:tcPr>
-            <w:tcW w:w="990" w:type="dxa"/>
+            <w:tcW w:w="991" w:type="dxa"/>
             <w:tcBorders>
               <w:top w:val="single" w:sz="4" w:space="0" w:color="999999"/>
               <w:left w:val="single" w:sz="4" w:space="0" w:color="999999"/>
@@ -17447,7 +17089,7 @@
         </w:tc>
         <w:tc>
           <w:tcPr>
-            <w:tcW w:w="7656" w:type="dxa"/>
+            <w:tcW w:w="7655" w:type="dxa"/>
             <w:gridSpan w:val="3"/>
             <w:tcBorders>
               <w:top w:val="single" w:sz="4" w:space="0" w:color="999999"/>
@@ -17540,7 +17182,7 @@
         <w:trPr/>
         <w:tc>
           <w:tcPr>
-            <w:tcW w:w="990" w:type="dxa"/>
+            <w:tcW w:w="991" w:type="dxa"/>
             <w:tcBorders>
               <w:top w:val="single" w:sz="4" w:space="0" w:color="999999"/>
               <w:left w:val="single" w:sz="4" w:space="0" w:color="999999"/>
@@ -17602,7 +17244,7 @@
         </w:tc>
         <w:tc>
           <w:tcPr>
-            <w:tcW w:w="7656" w:type="dxa"/>
+            <w:tcW w:w="7655" w:type="dxa"/>
             <w:gridSpan w:val="3"/>
             <w:tcBorders>
               <w:top w:val="single" w:sz="4" w:space="0" w:color="999999"/>
@@ -17727,7 +17369,7 @@
         <w:trPr/>
         <w:tc>
           <w:tcPr>
-            <w:tcW w:w="990" w:type="dxa"/>
+            <w:tcW w:w="991" w:type="dxa"/>
             <w:tcBorders>
               <w:top w:val="single" w:sz="4" w:space="0" w:color="999999"/>
               <w:left w:val="single" w:sz="4" w:space="0" w:color="999999"/>
@@ -17789,7 +17431,7 @@
         </w:tc>
         <w:tc>
           <w:tcPr>
-            <w:tcW w:w="7656" w:type="dxa"/>
+            <w:tcW w:w="7655" w:type="dxa"/>
             <w:gridSpan w:val="3"/>
             <w:tcBorders>
               <w:top w:val="single" w:sz="4" w:space="0" w:color="999999"/>
@@ -17978,8 +17620,8 @@
         <w:tblLook w:val="0000"/>
       </w:tblPr>
       <w:tblGrid>
-        <w:gridCol w:w="1131"/>
-        <w:gridCol w:w="996"/>
+        <w:gridCol w:w="1132"/>
+        <w:gridCol w:w="995"/>
         <w:gridCol w:w="6519"/>
       </w:tblGrid>
       <w:tr>
@@ -18053,7 +17695,7 @@
         <w:trPr/>
         <w:tc>
           <w:tcPr>
-            <w:tcW w:w="1131" w:type="dxa"/>
+            <w:tcW w:w="1132" w:type="dxa"/>
             <w:tcBorders>
               <w:top w:val="single" w:sz="4" w:space="0" w:color="999999"/>
               <w:left w:val="single" w:sz="4" w:space="0" w:color="999999"/>
@@ -18115,7 +17757,7 @@
         </w:tc>
         <w:tc>
           <w:tcPr>
-            <w:tcW w:w="7515" w:type="dxa"/>
+            <w:tcW w:w="7514" w:type="dxa"/>
             <w:gridSpan w:val="2"/>
             <w:tcBorders>
               <w:top w:val="single" w:sz="4" w:space="0" w:color="999999"/>
@@ -18181,7 +17823,7 @@
         <w:trPr/>
         <w:tc>
           <w:tcPr>
-            <w:tcW w:w="1131" w:type="dxa"/>
+            <w:tcW w:w="1132" w:type="dxa"/>
             <w:tcBorders>
               <w:top w:val="single" w:sz="4" w:space="0" w:color="999999"/>
               <w:left w:val="single" w:sz="4" w:space="0" w:color="999999"/>
@@ -18243,7 +17885,7 @@
         </w:tc>
         <w:tc>
           <w:tcPr>
-            <w:tcW w:w="7515" w:type="dxa"/>
+            <w:tcW w:w="7514" w:type="dxa"/>
             <w:gridSpan w:val="2"/>
             <w:tcBorders>
               <w:top w:val="single" w:sz="4" w:space="0" w:color="999999"/>
@@ -18284,7 +17926,7 @@
         <w:trPr/>
         <w:tc>
           <w:tcPr>
-            <w:tcW w:w="1131" w:type="dxa"/>
+            <w:tcW w:w="1132" w:type="dxa"/>
             <w:tcBorders>
               <w:top w:val="single" w:sz="4" w:space="0" w:color="999999"/>
               <w:left w:val="single" w:sz="4" w:space="0" w:color="999999"/>
@@ -18346,7 +17988,7 @@
         </w:tc>
         <w:tc>
           <w:tcPr>
-            <w:tcW w:w="7515" w:type="dxa"/>
+            <w:tcW w:w="7514" w:type="dxa"/>
             <w:gridSpan w:val="2"/>
             <w:tcBorders>
               <w:top w:val="single" w:sz="4" w:space="0" w:color="999999"/>
@@ -18387,7 +18029,7 @@
         <w:trPr/>
         <w:tc>
           <w:tcPr>
-            <w:tcW w:w="1131" w:type="dxa"/>
+            <w:tcW w:w="1132" w:type="dxa"/>
             <w:tcBorders>
               <w:top w:val="single" w:sz="4" w:space="0" w:color="999999"/>
               <w:left w:val="single" w:sz="4" w:space="0" w:color="999999"/>
@@ -18449,7 +18091,7 @@
         </w:tc>
         <w:tc>
           <w:tcPr>
-            <w:tcW w:w="7515" w:type="dxa"/>
+            <w:tcW w:w="7514" w:type="dxa"/>
             <w:gridSpan w:val="2"/>
             <w:tcBorders>
               <w:top w:val="single" w:sz="4" w:space="0" w:color="999999"/>
@@ -18773,7 +18415,7 @@
         <w:trPr/>
         <w:tc>
           <w:tcPr>
-            <w:tcW w:w="1131" w:type="dxa"/>
+            <w:tcW w:w="1132" w:type="dxa"/>
             <w:tcBorders>
               <w:top w:val="single" w:sz="4" w:space="0" w:color="999999"/>
               <w:left w:val="single" w:sz="4" w:space="0" w:color="999999"/>
@@ -18835,7 +18477,7 @@
         </w:tc>
         <w:tc>
           <w:tcPr>
-            <w:tcW w:w="7515" w:type="dxa"/>
+            <w:tcW w:w="7514" w:type="dxa"/>
             <w:gridSpan w:val="2"/>
             <w:tcBorders>
               <w:top w:val="single" w:sz="4" w:space="0" w:color="999999"/>
@@ -18983,7 +18625,7 @@
         <w:trPr/>
         <w:tc>
           <w:tcPr>
-            <w:tcW w:w="1131" w:type="dxa"/>
+            <w:tcW w:w="1132" w:type="dxa"/>
             <w:tcBorders>
               <w:top w:val="single" w:sz="4" w:space="0" w:color="999999"/>
               <w:left w:val="single" w:sz="4" w:space="0" w:color="999999"/>
@@ -19045,7 +18687,7 @@
         </w:tc>
         <w:tc>
           <w:tcPr>
-            <w:tcW w:w="7515" w:type="dxa"/>
+            <w:tcW w:w="7514" w:type="dxa"/>
             <w:gridSpan w:val="2"/>
             <w:tcBorders>
               <w:top w:val="single" w:sz="4" w:space="0" w:color="999999"/>
@@ -19711,7 +19353,7 @@
         <w:trPr/>
         <w:tc>
           <w:tcPr>
-            <w:tcW w:w="1131" w:type="dxa"/>
+            <w:tcW w:w="1132" w:type="dxa"/>
             <w:tcBorders>
               <w:top w:val="single" w:sz="4" w:space="0" w:color="999999"/>
               <w:left w:val="single" w:sz="4" w:space="0" w:color="999999"/>
@@ -19773,7 +19415,7 @@
         </w:tc>
         <w:tc>
           <w:tcPr>
-            <w:tcW w:w="7515" w:type="dxa"/>
+            <w:tcW w:w="7514" w:type="dxa"/>
             <w:gridSpan w:val="2"/>
             <w:tcBorders>
               <w:top w:val="single" w:sz="4" w:space="0" w:color="999999"/>
@@ -19971,7 +19613,7 @@
         <w:trPr/>
         <w:tc>
           <w:tcPr>
-            <w:tcW w:w="1131" w:type="dxa"/>
+            <w:tcW w:w="1132" w:type="dxa"/>
             <w:tcBorders>
               <w:top w:val="single" w:sz="4" w:space="0" w:color="999999"/>
               <w:left w:val="single" w:sz="4" w:space="0" w:color="999999"/>
@@ -20033,7 +19675,7 @@
         </w:tc>
         <w:tc>
           <w:tcPr>
-            <w:tcW w:w="7515" w:type="dxa"/>
+            <w:tcW w:w="7514" w:type="dxa"/>
             <w:gridSpan w:val="2"/>
             <w:tcBorders>
               <w:top w:val="single" w:sz="4" w:space="0" w:color="999999"/>
@@ -20123,7 +19765,7 @@
         <w:trPr/>
         <w:tc>
           <w:tcPr>
-            <w:tcW w:w="1131" w:type="dxa"/>
+            <w:tcW w:w="1132" w:type="dxa"/>
             <w:tcBorders>
               <w:top w:val="single" w:sz="4" w:space="0" w:color="999999"/>
               <w:left w:val="single" w:sz="4" w:space="0" w:color="999999"/>
@@ -20185,7 +19827,7 @@
         </w:tc>
         <w:tc>
           <w:tcPr>
-            <w:tcW w:w="7515" w:type="dxa"/>
+            <w:tcW w:w="7514" w:type="dxa"/>
             <w:gridSpan w:val="2"/>
             <w:tcBorders>
               <w:top w:val="single" w:sz="4" w:space="0" w:color="999999"/>
@@ -20419,7 +20061,7 @@
         <w:trPr/>
         <w:tc>
           <w:tcPr>
-            <w:tcW w:w="1131" w:type="dxa"/>
+            <w:tcW w:w="1132" w:type="dxa"/>
             <w:tcBorders>
               <w:top w:val="single" w:sz="4" w:space="0" w:color="999999"/>
               <w:left w:val="single" w:sz="4" w:space="0" w:color="999999"/>
@@ -20481,7 +20123,7 @@
         </w:tc>
         <w:tc>
           <w:tcPr>
-            <w:tcW w:w="7515" w:type="dxa"/>
+            <w:tcW w:w="7514" w:type="dxa"/>
             <w:gridSpan w:val="2"/>
             <w:tcBorders>
               <w:top w:val="single" w:sz="4" w:space="0" w:color="999999"/>
@@ -21742,7 +21384,7 @@
     </w:r>
     <w:r>
       <w:rPr/>
-      <w:t>18</w:t>
+      <w:t>17</w:t>
     </w:r>
     <w:r>
       <w:rPr/>
@@ -22154,7 +21796,7 @@
               <w:shd w:fill="auto" w:val="clear"/>
               <w:vertAlign w:val="baseline"/>
             </w:rPr>
-            <w:t>Data: 1</w:t>
+            <w:t xml:space="preserve">Data: </w:t>
           </w:r>
           <w:r>
             <w:rPr>
@@ -22174,7 +21816,7 @@
               <w:shd w:fill="auto" w:val="clear"/>
               <w:vertAlign w:val="baseline"/>
             </w:rPr>
-            <w:t>9</w:t>
+            <w:t>13</w:t>
           </w:r>
           <w:r>
             <w:rPr>
@@ -22194,7 +21836,67 @@
               <w:shd w:fill="auto" w:val="clear"/>
               <w:vertAlign w:val="baseline"/>
             </w:rPr>
-            <w:t>/10/2021</w:t>
+            <w:t>/</w:t>
+          </w:r>
+          <w:r>
+            <w:rPr>
+              <w:rFonts w:eastAsia="Verdana" w:cs="Verdana"/>
+              <w:b/>
+              <w:i w:val="false"/>
+              <w:caps w:val="false"/>
+              <w:smallCaps w:val="false"/>
+              <w:strike w:val="false"/>
+              <w:dstrike w:val="false"/>
+              <w:color w:val="000000"/>
+              <w:position w:val="0"/>
+              <w:sz w:val="12"/>
+              <w:sz w:val="12"/>
+              <w:szCs w:val="12"/>
+              <w:u w:val="none"/>
+              <w:shd w:fill="auto" w:val="clear"/>
+              <w:vertAlign w:val="baseline"/>
+            </w:rPr>
+            <w:t>10</w:t>
+          </w:r>
+          <w:r>
+            <w:rPr>
+              <w:rFonts w:eastAsia="Verdana" w:cs="Verdana"/>
+              <w:b/>
+              <w:i w:val="false"/>
+              <w:caps w:val="false"/>
+              <w:smallCaps w:val="false"/>
+              <w:strike w:val="false"/>
+              <w:dstrike w:val="false"/>
+              <w:color w:val="000000"/>
+              <w:position w:val="0"/>
+              <w:sz w:val="12"/>
+              <w:sz w:val="12"/>
+              <w:szCs w:val="12"/>
+              <w:u w:val="none"/>
+              <w:shd w:fill="auto" w:val="clear"/>
+              <w:vertAlign w:val="baseline"/>
+            </w:rPr>
+            <w:t>/20</w:t>
+          </w:r>
+          <w:r>
+            <w:rPr>
+              <w:rFonts w:eastAsia="Verdana" w:cs="Verdana"/>
+              <w:b/>
+              <w:i w:val="false"/>
+              <w:caps w:val="false"/>
+              <w:smallCaps w:val="false"/>
+              <w:strike w:val="false"/>
+              <w:dstrike w:val="false"/>
+              <w:color w:val="000000"/>
+              <w:position w:val="0"/>
+              <w:sz w:val="12"/>
+              <w:sz w:val="12"/>
+              <w:szCs w:val="12"/>
+              <w:u w:val="none"/>
+              <w:shd w:fill="auto" w:val="clear"/>
+              <w:vertAlign w:val="baseline"/>
+            </w:rPr>
+            <w:t>21</w:t>
           </w:r>
         </w:p>
       </w:tc>
@@ -22331,7 +22033,7 @@
               <w:shd w:fill="auto" w:val="clear"/>
               <w:vertAlign w:val="baseline"/>
             </w:rPr>
-            <w:t>Versão: 1.0.</w:t>
+            <w:t xml:space="preserve">Versão: </w:t>
           </w:r>
           <w:r>
             <w:rPr>
@@ -22351,7 +22053,87 @@
               <w:shd w:fill="auto" w:val="clear"/>
               <w:vertAlign w:val="baseline"/>
             </w:rPr>
-            <w:t>2</w:t>
+            <w:t>1</w:t>
+          </w:r>
+          <w:r>
+            <w:rPr>
+              <w:rFonts w:eastAsia="Verdana" w:cs="Verdana"/>
+              <w:b/>
+              <w:i w:val="false"/>
+              <w:caps w:val="false"/>
+              <w:smallCaps w:val="false"/>
+              <w:strike w:val="false"/>
+              <w:dstrike w:val="false"/>
+              <w:color w:val="000000"/>
+              <w:position w:val="0"/>
+              <w:sz w:val="12"/>
+              <w:sz w:val="12"/>
+              <w:szCs w:val="12"/>
+              <w:u w:val="none"/>
+              <w:shd w:fill="auto" w:val="clear"/>
+              <w:vertAlign w:val="baseline"/>
+            </w:rPr>
+            <w:t>.</w:t>
+          </w:r>
+          <w:r>
+            <w:rPr>
+              <w:rFonts w:eastAsia="Verdana" w:cs="Verdana"/>
+              <w:b/>
+              <w:i w:val="false"/>
+              <w:caps w:val="false"/>
+              <w:smallCaps w:val="false"/>
+              <w:strike w:val="false"/>
+              <w:dstrike w:val="false"/>
+              <w:color w:val="000000"/>
+              <w:position w:val="0"/>
+              <w:sz w:val="12"/>
+              <w:sz w:val="12"/>
+              <w:szCs w:val="12"/>
+              <w:u w:val="none"/>
+              <w:shd w:fill="auto" w:val="clear"/>
+              <w:vertAlign w:val="baseline"/>
+            </w:rPr>
+            <w:t>0</w:t>
+          </w:r>
+          <w:r>
+            <w:rPr>
+              <w:rFonts w:eastAsia="Verdana" w:cs="Verdana"/>
+              <w:b/>
+              <w:i w:val="false"/>
+              <w:caps w:val="false"/>
+              <w:smallCaps w:val="false"/>
+              <w:strike w:val="false"/>
+              <w:dstrike w:val="false"/>
+              <w:color w:val="000000"/>
+              <w:position w:val="0"/>
+              <w:sz w:val="12"/>
+              <w:sz w:val="12"/>
+              <w:szCs w:val="12"/>
+              <w:u w:val="none"/>
+              <w:shd w:fill="auto" w:val="clear"/>
+              <w:vertAlign w:val="baseline"/>
+            </w:rPr>
+            <w:t>.</w:t>
+          </w:r>
+          <w:r>
+            <w:rPr>
+              <w:rFonts w:eastAsia="Verdana" w:cs="Verdana"/>
+              <w:b/>
+              <w:i w:val="false"/>
+              <w:caps w:val="false"/>
+              <w:smallCaps w:val="false"/>
+              <w:strike w:val="false"/>
+              <w:dstrike w:val="false"/>
+              <w:color w:val="000000"/>
+              <w:position w:val="0"/>
+              <w:sz w:val="12"/>
+              <w:sz w:val="12"/>
+              <w:szCs w:val="12"/>
+              <w:u w:val="none"/>
+              <w:shd w:fill="auto" w:val="clear"/>
+              <w:vertAlign w:val="baseline"/>
+            </w:rPr>
+            <w:t>1</w:t>
           </w:r>
         </w:p>
       </w:tc>
@@ -22484,8 +22266,8 @@
       <w:tblLook w:val="0000"/>
     </w:tblPr>
     <w:tblGrid>
-      <w:gridCol w:w="7145"/>
-      <w:gridCol w:w="1574"/>
+      <w:gridCol w:w="7144"/>
+      <w:gridCol w:w="1575"/>
     </w:tblGrid>
     <w:tr>
       <w:trPr>
@@ -22493,7 +22275,7 @@
       </w:trPr>
       <w:tc>
         <w:tcPr>
-          <w:tcW w:w="7145" w:type="dxa"/>
+          <w:tcW w:w="7144" w:type="dxa"/>
           <w:tcBorders>
             <w:top w:val="single" w:sz="4" w:space="0" w:color="000000"/>
             <w:left w:val="single" w:sz="4" w:space="0" w:color="000000"/>
@@ -22560,7 +22342,7 @@
       </w:tc>
       <w:tc>
         <w:tcPr>
-          <w:tcW w:w="1574" w:type="dxa"/>
+          <w:tcW w:w="1575" w:type="dxa"/>
           <w:tcBorders>
             <w:top w:val="single" w:sz="4" w:space="0" w:color="000000"/>
             <w:left w:val="single" w:sz="4" w:space="0" w:color="000000"/>
@@ -22629,7 +22411,7 @@
       <w:trPr/>
       <w:tc>
         <w:tcPr>
-          <w:tcW w:w="7145" w:type="dxa"/>
+          <w:tcW w:w="7144" w:type="dxa"/>
           <w:tcBorders>
             <w:top w:val="single" w:sz="4" w:space="0" w:color="000000"/>
             <w:left w:val="single" w:sz="4" w:space="0" w:color="000000"/>
@@ -22738,7 +22520,7 @@
       </w:tc>
       <w:tc>
         <w:tcPr>
-          <w:tcW w:w="1574" w:type="dxa"/>
+          <w:tcW w:w="1575" w:type="dxa"/>
           <w:tcBorders>
             <w:top w:val="single" w:sz="4" w:space="0" w:color="000000"/>
             <w:left w:val="single" w:sz="4" w:space="0" w:color="000000"/>
@@ -22800,7 +22582,7 @@
               <w:shd w:fill="auto" w:val="clear"/>
               <w:vertAlign w:val="baseline"/>
             </w:rPr>
-            <w:t>Data: 1</w:t>
+            <w:t xml:space="preserve">Data: </w:t>
           </w:r>
           <w:r>
             <w:rPr>
@@ -22820,7 +22602,7 @@
               <w:shd w:fill="auto" w:val="clear"/>
               <w:vertAlign w:val="baseline"/>
             </w:rPr>
-            <w:t>4</w:t>
+            <w:t>13</w:t>
           </w:r>
           <w:r>
             <w:rPr>
@@ -22840,7 +22622,67 @@
               <w:shd w:fill="auto" w:val="clear"/>
               <w:vertAlign w:val="baseline"/>
             </w:rPr>
-            <w:t>/10/2021</w:t>
+            <w:t>/</w:t>
+          </w:r>
+          <w:r>
+            <w:rPr>
+              <w:rFonts w:eastAsia="Verdana" w:cs="Verdana"/>
+              <w:b/>
+              <w:i w:val="false"/>
+              <w:caps w:val="false"/>
+              <w:smallCaps w:val="false"/>
+              <w:strike w:val="false"/>
+              <w:dstrike w:val="false"/>
+              <w:color w:val="000000"/>
+              <w:position w:val="0"/>
+              <w:sz w:val="12"/>
+              <w:sz w:val="12"/>
+              <w:szCs w:val="12"/>
+              <w:u w:val="none"/>
+              <w:shd w:fill="auto" w:val="clear"/>
+              <w:vertAlign w:val="baseline"/>
+            </w:rPr>
+            <w:t>10</w:t>
+          </w:r>
+          <w:r>
+            <w:rPr>
+              <w:rFonts w:eastAsia="Verdana" w:cs="Verdana"/>
+              <w:b/>
+              <w:i w:val="false"/>
+              <w:caps w:val="false"/>
+              <w:smallCaps w:val="false"/>
+              <w:strike w:val="false"/>
+              <w:dstrike w:val="false"/>
+              <w:color w:val="000000"/>
+              <w:position w:val="0"/>
+              <w:sz w:val="12"/>
+              <w:sz w:val="12"/>
+              <w:szCs w:val="12"/>
+              <w:u w:val="none"/>
+              <w:shd w:fill="auto" w:val="clear"/>
+              <w:vertAlign w:val="baseline"/>
+            </w:rPr>
+            <w:t>/20</w:t>
+          </w:r>
+          <w:r>
+            <w:rPr>
+              <w:rFonts w:eastAsia="Verdana" w:cs="Verdana"/>
+              <w:b/>
+              <w:i w:val="false"/>
+              <w:caps w:val="false"/>
+              <w:smallCaps w:val="false"/>
+              <w:strike w:val="false"/>
+              <w:dstrike w:val="false"/>
+              <w:color w:val="000000"/>
+              <w:position w:val="0"/>
+              <w:sz w:val="12"/>
+              <w:sz w:val="12"/>
+              <w:szCs w:val="12"/>
+              <w:u w:val="none"/>
+              <w:shd w:fill="auto" w:val="clear"/>
+              <w:vertAlign w:val="baseline"/>
+            </w:rPr>
+            <w:t>21</w:t>
           </w:r>
         </w:p>
       </w:tc>
@@ -22849,7 +22691,7 @@
       <w:trPr/>
       <w:tc>
         <w:tcPr>
-          <w:tcW w:w="7145" w:type="dxa"/>
+          <w:tcW w:w="7144" w:type="dxa"/>
           <w:tcBorders>
             <w:top w:val="single" w:sz="4" w:space="0" w:color="000000"/>
             <w:left w:val="single" w:sz="4" w:space="0" w:color="000000"/>
@@ -22916,7 +22758,7 @@
       </w:tc>
       <w:tc>
         <w:tcPr>
-          <w:tcW w:w="1574" w:type="dxa"/>
+          <w:tcW w:w="1575" w:type="dxa"/>
           <w:tcBorders>
             <w:top w:val="single" w:sz="4" w:space="0" w:color="000000"/>
             <w:left w:val="single" w:sz="4" w:space="0" w:color="000000"/>
@@ -22977,7 +22819,7 @@
               <w:shd w:fill="auto" w:val="clear"/>
               <w:vertAlign w:val="baseline"/>
             </w:rPr>
-            <w:t>Versão doc.: 1.0.</w:t>
+            <w:t xml:space="preserve">Versão doc.: </w:t>
           </w:r>
           <w:r>
             <w:rPr>
@@ -22997,7 +22839,87 @@
               <w:shd w:fill="auto" w:val="clear"/>
               <w:vertAlign w:val="baseline"/>
             </w:rPr>
-            <w:t>2</w:t>
+            <w:t>1</w:t>
+          </w:r>
+          <w:r>
+            <w:rPr>
+              <w:rFonts w:eastAsia="Verdana" w:cs="Verdana"/>
+              <w:b/>
+              <w:i w:val="false"/>
+              <w:caps w:val="false"/>
+              <w:smallCaps w:val="false"/>
+              <w:strike w:val="false"/>
+              <w:dstrike w:val="false"/>
+              <w:color w:val="000000"/>
+              <w:position w:val="0"/>
+              <w:sz w:val="12"/>
+              <w:sz w:val="12"/>
+              <w:szCs w:val="12"/>
+              <w:u w:val="none"/>
+              <w:shd w:fill="auto" w:val="clear"/>
+              <w:vertAlign w:val="baseline"/>
+            </w:rPr>
+            <w:t>.</w:t>
+          </w:r>
+          <w:r>
+            <w:rPr>
+              <w:rFonts w:eastAsia="Verdana" w:cs="Verdana"/>
+              <w:b/>
+              <w:i w:val="false"/>
+              <w:caps w:val="false"/>
+              <w:smallCaps w:val="false"/>
+              <w:strike w:val="false"/>
+              <w:dstrike w:val="false"/>
+              <w:color w:val="000000"/>
+              <w:position w:val="0"/>
+              <w:sz w:val="12"/>
+              <w:sz w:val="12"/>
+              <w:szCs w:val="12"/>
+              <w:u w:val="none"/>
+              <w:shd w:fill="auto" w:val="clear"/>
+              <w:vertAlign w:val="baseline"/>
+            </w:rPr>
+            <w:t>0</w:t>
+          </w:r>
+          <w:r>
+            <w:rPr>
+              <w:rFonts w:eastAsia="Verdana" w:cs="Verdana"/>
+              <w:b/>
+              <w:i w:val="false"/>
+              <w:caps w:val="false"/>
+              <w:smallCaps w:val="false"/>
+              <w:strike w:val="false"/>
+              <w:dstrike w:val="false"/>
+              <w:color w:val="000000"/>
+              <w:position w:val="0"/>
+              <w:sz w:val="12"/>
+              <w:sz w:val="12"/>
+              <w:szCs w:val="12"/>
+              <w:u w:val="none"/>
+              <w:shd w:fill="auto" w:val="clear"/>
+              <w:vertAlign w:val="baseline"/>
+            </w:rPr>
+            <w:t>.</w:t>
+          </w:r>
+          <w:r>
+            <w:rPr>
+              <w:rFonts w:eastAsia="Verdana" w:cs="Verdana"/>
+              <w:b/>
+              <w:i w:val="false"/>
+              <w:caps w:val="false"/>
+              <w:smallCaps w:val="false"/>
+              <w:strike w:val="false"/>
+              <w:dstrike w:val="false"/>
+              <w:color w:val="000000"/>
+              <w:position w:val="0"/>
+              <w:sz w:val="12"/>
+              <w:sz w:val="12"/>
+              <w:szCs w:val="12"/>
+              <w:u w:val="none"/>
+              <w:shd w:fill="auto" w:val="clear"/>
+              <w:vertAlign w:val="baseline"/>
+            </w:rPr>
+            <w:t>1</w:t>
           </w:r>
         </w:p>
       </w:tc>
@@ -23125,8 +23047,8 @@
       <w:tblLook w:val="0000"/>
     </w:tblPr>
     <w:tblGrid>
-      <w:gridCol w:w="7145"/>
-      <w:gridCol w:w="1574"/>
+      <w:gridCol w:w="7144"/>
+      <w:gridCol w:w="1575"/>
     </w:tblGrid>
     <w:tr>
       <w:trPr>
@@ -23134,7 +23056,7 @@
       </w:trPr>
       <w:tc>
         <w:tcPr>
-          <w:tcW w:w="7145" w:type="dxa"/>
+          <w:tcW w:w="7144" w:type="dxa"/>
           <w:tcBorders>
             <w:top w:val="single" w:sz="4" w:space="0" w:color="000000"/>
             <w:left w:val="single" w:sz="4" w:space="0" w:color="000000"/>
@@ -23201,7 +23123,7 @@
       </w:tc>
       <w:tc>
         <w:tcPr>
-          <w:tcW w:w="1574" w:type="dxa"/>
+          <w:tcW w:w="1575" w:type="dxa"/>
           <w:tcBorders>
             <w:top w:val="single" w:sz="4" w:space="0" w:color="000000"/>
             <w:left w:val="single" w:sz="4" w:space="0" w:color="000000"/>
@@ -23270,7 +23192,7 @@
       <w:trPr/>
       <w:tc>
         <w:tcPr>
-          <w:tcW w:w="7145" w:type="dxa"/>
+          <w:tcW w:w="7144" w:type="dxa"/>
           <w:tcBorders>
             <w:top w:val="single" w:sz="4" w:space="0" w:color="000000"/>
             <w:left w:val="single" w:sz="4" w:space="0" w:color="000000"/>
@@ -23379,7 +23301,7 @@
       </w:tc>
       <w:tc>
         <w:tcPr>
-          <w:tcW w:w="1574" w:type="dxa"/>
+          <w:tcW w:w="1575" w:type="dxa"/>
           <w:tcBorders>
             <w:top w:val="single" w:sz="4" w:space="0" w:color="000000"/>
             <w:left w:val="single" w:sz="4" w:space="0" w:color="000000"/>
@@ -23441,7 +23363,7 @@
               <w:shd w:fill="auto" w:val="clear"/>
               <w:vertAlign w:val="baseline"/>
             </w:rPr>
-            <w:t>Data: 1</w:t>
+            <w:t xml:space="preserve">Data: </w:t>
           </w:r>
           <w:r>
             <w:rPr>
@@ -23461,7 +23383,7 @@
               <w:shd w:fill="auto" w:val="clear"/>
               <w:vertAlign w:val="baseline"/>
             </w:rPr>
-            <w:t>4</w:t>
+            <w:t>13</w:t>
           </w:r>
           <w:r>
             <w:rPr>
@@ -23481,7 +23403,67 @@
               <w:shd w:fill="auto" w:val="clear"/>
               <w:vertAlign w:val="baseline"/>
             </w:rPr>
-            <w:t>/10/2021</w:t>
+            <w:t>/</w:t>
+          </w:r>
+          <w:r>
+            <w:rPr>
+              <w:rFonts w:eastAsia="Verdana" w:cs="Verdana"/>
+              <w:b/>
+              <w:i w:val="false"/>
+              <w:caps w:val="false"/>
+              <w:smallCaps w:val="false"/>
+              <w:strike w:val="false"/>
+              <w:dstrike w:val="false"/>
+              <w:color w:val="000000"/>
+              <w:position w:val="0"/>
+              <w:sz w:val="12"/>
+              <w:sz w:val="12"/>
+              <w:szCs w:val="12"/>
+              <w:u w:val="none"/>
+              <w:shd w:fill="auto" w:val="clear"/>
+              <w:vertAlign w:val="baseline"/>
+            </w:rPr>
+            <w:t>10</w:t>
+          </w:r>
+          <w:r>
+            <w:rPr>
+              <w:rFonts w:eastAsia="Verdana" w:cs="Verdana"/>
+              <w:b/>
+              <w:i w:val="false"/>
+              <w:caps w:val="false"/>
+              <w:smallCaps w:val="false"/>
+              <w:strike w:val="false"/>
+              <w:dstrike w:val="false"/>
+              <w:color w:val="000000"/>
+              <w:position w:val="0"/>
+              <w:sz w:val="12"/>
+              <w:sz w:val="12"/>
+              <w:szCs w:val="12"/>
+              <w:u w:val="none"/>
+              <w:shd w:fill="auto" w:val="clear"/>
+              <w:vertAlign w:val="baseline"/>
+            </w:rPr>
+            <w:t>/20</w:t>
+          </w:r>
+          <w:r>
+            <w:rPr>
+              <w:rFonts w:eastAsia="Verdana" w:cs="Verdana"/>
+              <w:b/>
+              <w:i w:val="false"/>
+              <w:caps w:val="false"/>
+              <w:smallCaps w:val="false"/>
+              <w:strike w:val="false"/>
+              <w:dstrike w:val="false"/>
+              <w:color w:val="000000"/>
+              <w:position w:val="0"/>
+              <w:sz w:val="12"/>
+              <w:sz w:val="12"/>
+              <w:szCs w:val="12"/>
+              <w:u w:val="none"/>
+              <w:shd w:fill="auto" w:val="clear"/>
+              <w:vertAlign w:val="baseline"/>
+            </w:rPr>
+            <w:t>21</w:t>
           </w:r>
         </w:p>
       </w:tc>
@@ -23490,7 +23472,7 @@
       <w:trPr/>
       <w:tc>
         <w:tcPr>
-          <w:tcW w:w="7145" w:type="dxa"/>
+          <w:tcW w:w="7144" w:type="dxa"/>
           <w:tcBorders>
             <w:top w:val="single" w:sz="4" w:space="0" w:color="000000"/>
             <w:left w:val="single" w:sz="4" w:space="0" w:color="000000"/>
@@ -23557,7 +23539,7 @@
       </w:tc>
       <w:tc>
         <w:tcPr>
-          <w:tcW w:w="1574" w:type="dxa"/>
+          <w:tcW w:w="1575" w:type="dxa"/>
           <w:tcBorders>
             <w:top w:val="single" w:sz="4" w:space="0" w:color="000000"/>
             <w:left w:val="single" w:sz="4" w:space="0" w:color="000000"/>
@@ -23618,7 +23600,7 @@
               <w:shd w:fill="auto" w:val="clear"/>
               <w:vertAlign w:val="baseline"/>
             </w:rPr>
-            <w:t>Versão doc.: 1.0.</w:t>
+            <w:t xml:space="preserve">Versão doc.: </w:t>
           </w:r>
           <w:r>
             <w:rPr>
@@ -23638,7 +23620,87 @@
               <w:shd w:fill="auto" w:val="clear"/>
               <w:vertAlign w:val="baseline"/>
             </w:rPr>
-            <w:t>2</w:t>
+            <w:t>1</w:t>
+          </w:r>
+          <w:r>
+            <w:rPr>
+              <w:rFonts w:eastAsia="Verdana" w:cs="Verdana"/>
+              <w:b/>
+              <w:i w:val="false"/>
+              <w:caps w:val="false"/>
+              <w:smallCaps w:val="false"/>
+              <w:strike w:val="false"/>
+              <w:dstrike w:val="false"/>
+              <w:color w:val="000000"/>
+              <w:position w:val="0"/>
+              <w:sz w:val="12"/>
+              <w:sz w:val="12"/>
+              <w:szCs w:val="12"/>
+              <w:u w:val="none"/>
+              <w:shd w:fill="auto" w:val="clear"/>
+              <w:vertAlign w:val="baseline"/>
+            </w:rPr>
+            <w:t>.</w:t>
+          </w:r>
+          <w:r>
+            <w:rPr>
+              <w:rFonts w:eastAsia="Verdana" w:cs="Verdana"/>
+              <w:b/>
+              <w:i w:val="false"/>
+              <w:caps w:val="false"/>
+              <w:smallCaps w:val="false"/>
+              <w:strike w:val="false"/>
+              <w:dstrike w:val="false"/>
+              <w:color w:val="000000"/>
+              <w:position w:val="0"/>
+              <w:sz w:val="12"/>
+              <w:sz w:val="12"/>
+              <w:szCs w:val="12"/>
+              <w:u w:val="none"/>
+              <w:shd w:fill="auto" w:val="clear"/>
+              <w:vertAlign w:val="baseline"/>
+            </w:rPr>
+            <w:t>0</w:t>
+          </w:r>
+          <w:r>
+            <w:rPr>
+              <w:rFonts w:eastAsia="Verdana" w:cs="Verdana"/>
+              <w:b/>
+              <w:i w:val="false"/>
+              <w:caps w:val="false"/>
+              <w:smallCaps w:val="false"/>
+              <w:strike w:val="false"/>
+              <w:dstrike w:val="false"/>
+              <w:color w:val="000000"/>
+              <w:position w:val="0"/>
+              <w:sz w:val="12"/>
+              <w:sz w:val="12"/>
+              <w:szCs w:val="12"/>
+              <w:u w:val="none"/>
+              <w:shd w:fill="auto" w:val="clear"/>
+              <w:vertAlign w:val="baseline"/>
+            </w:rPr>
+            <w:t>.</w:t>
+          </w:r>
+          <w:r>
+            <w:rPr>
+              <w:rFonts w:eastAsia="Verdana" w:cs="Verdana"/>
+              <w:b/>
+              <w:i w:val="false"/>
+              <w:caps w:val="false"/>
+              <w:smallCaps w:val="false"/>
+              <w:strike w:val="false"/>
+              <w:dstrike w:val="false"/>
+              <w:color w:val="000000"/>
+              <w:position w:val="0"/>
+              <w:sz w:val="12"/>
+              <w:sz w:val="12"/>
+              <w:szCs w:val="12"/>
+              <w:u w:val="none"/>
+              <w:shd w:fill="auto" w:val="clear"/>
+              <w:vertAlign w:val="baseline"/>
+            </w:rPr>
+            <w:t>1</w:t>
           </w:r>
         </w:p>
       </w:tc>

</xml_diff>